<commit_message>
Performed 2-sample inference for a difference in proportions.
</commit_message>
<xml_diff>
--- a/churn-analysis.docx
+++ b/churn-analysis.docx
@@ -1035,7 +1035,7 @@
             </w:rPr>
             <w:fldChar w:fldCharType="separate"/>
           </w:r>
-          <w:hyperlink w:anchor="_Toc197693959" w:history="1">
+          <w:hyperlink w:anchor="_Toc199078320" w:history="1">
             <w:r>
               <w:rPr>
                 <w:rStyle w:val="Hyperlink"/>
@@ -1062,7 +1062,7 @@
                 <w:noProof/>
                 <w:webHidden/>
               </w:rPr>
-              <w:instrText xml:space="preserve"> PAGEREF _Toc197693959 \h </w:instrText>
+              <w:instrText xml:space="preserve"> PAGEREF _Toc199078320 \h </w:instrText>
             </w:r>
             <w:r>
               <w:rPr>
@@ -1109,7 +1109,7 @@
               <w:szCs w:val="24"/>
             </w:rPr>
           </w:pPr>
-          <w:hyperlink w:anchor="_Toc197693960" w:history="1">
+          <w:hyperlink w:anchor="_Toc199078321" w:history="1">
             <w:r>
               <w:rPr>
                 <w:rStyle w:val="Hyperlink"/>
@@ -1136,7 +1136,7 @@
                 <w:noProof/>
                 <w:webHidden/>
               </w:rPr>
-              <w:instrText xml:space="preserve"> PAGEREF _Toc197693960 \h </w:instrText>
+              <w:instrText xml:space="preserve"> PAGEREF _Toc199078321 \h </w:instrText>
             </w:r>
             <w:r>
               <w:rPr>
@@ -1181,7 +1181,7 @@
               <w:szCs w:val="24"/>
             </w:rPr>
           </w:pPr>
-          <w:hyperlink w:anchor="_Toc197693961" w:history="1">
+          <w:hyperlink w:anchor="_Toc199078322" w:history="1">
             <w:r>
               <w:rPr>
                 <w:rStyle w:val="Hyperlink"/>
@@ -1208,7 +1208,7 @@
                 <w:noProof/>
                 <w:webHidden/>
               </w:rPr>
-              <w:instrText xml:space="preserve"> PAGEREF _Toc197693961 \h </w:instrText>
+              <w:instrText xml:space="preserve"> PAGEREF _Toc199078322 \h </w:instrText>
             </w:r>
             <w:r>
               <w:rPr>
@@ -1253,7 +1253,7 @@
               <w:szCs w:val="24"/>
             </w:rPr>
           </w:pPr>
-          <w:hyperlink w:anchor="_Toc197693962" w:history="1">
+          <w:hyperlink w:anchor="_Toc199078323" w:history="1">
             <w:r>
               <w:rPr>
                 <w:rStyle w:val="Hyperlink"/>
@@ -1280,7 +1280,7 @@
                 <w:noProof/>
                 <w:webHidden/>
               </w:rPr>
-              <w:instrText xml:space="preserve"> PAGEREF _Toc197693962 \h </w:instrText>
+              <w:instrText xml:space="preserve"> PAGEREF _Toc199078323 \h </w:instrText>
             </w:r>
             <w:r>
               <w:rPr>
@@ -1327,7 +1327,7 @@
               <w:szCs w:val="24"/>
             </w:rPr>
           </w:pPr>
-          <w:hyperlink w:anchor="_Toc197693963" w:history="1">
+          <w:hyperlink w:anchor="_Toc199078324" w:history="1">
             <w:r>
               <w:rPr>
                 <w:rStyle w:val="Hyperlink"/>
@@ -1354,7 +1354,7 @@
                 <w:noProof/>
                 <w:webHidden/>
               </w:rPr>
-              <w:instrText xml:space="preserve"> PAGEREF _Toc197693963 \h </w:instrText>
+              <w:instrText xml:space="preserve"> PAGEREF _Toc199078324 \h </w:instrText>
             </w:r>
             <w:r>
               <w:rPr>
@@ -1401,7 +1401,7 @@
               <w:szCs w:val="24"/>
             </w:rPr>
           </w:pPr>
-          <w:hyperlink w:anchor="_Toc197693964" w:history="1">
+          <w:hyperlink w:anchor="_Toc199078325" w:history="1">
             <w:r>
               <w:rPr>
                 <w:rStyle w:val="Hyperlink"/>
@@ -1428,7 +1428,7 @@
                 <w:noProof/>
                 <w:webHidden/>
               </w:rPr>
-              <w:instrText xml:space="preserve"> PAGEREF _Toc197693964 \h </w:instrText>
+              <w:instrText xml:space="preserve"> PAGEREF _Toc199078325 \h </w:instrText>
             </w:r>
             <w:r>
               <w:rPr>
@@ -1473,7 +1473,7 @@
               <w:szCs w:val="24"/>
             </w:rPr>
           </w:pPr>
-          <w:hyperlink w:anchor="_Toc197693965" w:history="1">
+          <w:hyperlink w:anchor="_Toc199078326" w:history="1">
             <w:r>
               <w:rPr>
                 <w:rStyle w:val="Hyperlink"/>
@@ -1500,7 +1500,7 @@
                 <w:noProof/>
                 <w:webHidden/>
               </w:rPr>
-              <w:instrText xml:space="preserve"> PAGEREF _Toc197693965 \h </w:instrText>
+              <w:instrText xml:space="preserve"> PAGEREF _Toc199078326 \h </w:instrText>
             </w:r>
             <w:r>
               <w:rPr>
@@ -1545,7 +1545,7 @@
               <w:szCs w:val="24"/>
             </w:rPr>
           </w:pPr>
-          <w:hyperlink w:anchor="_Toc197693966" w:history="1">
+          <w:hyperlink w:anchor="_Toc199078327" w:history="1">
             <w:r>
               <w:rPr>
                 <w:rStyle w:val="Hyperlink"/>
@@ -1572,7 +1572,7 @@
                 <w:noProof/>
                 <w:webHidden/>
               </w:rPr>
-              <w:instrText xml:space="preserve"> PAGEREF _Toc197693966 \h </w:instrText>
+              <w:instrText xml:space="preserve"> PAGEREF _Toc199078327 \h </w:instrText>
             </w:r>
             <w:r>
               <w:rPr>
@@ -1619,7 +1619,7 @@
               <w:szCs w:val="24"/>
             </w:rPr>
           </w:pPr>
-          <w:hyperlink w:anchor="_Toc197693967" w:history="1">
+          <w:hyperlink w:anchor="_Toc199078328" w:history="1">
             <w:r>
               <w:rPr>
                 <w:rStyle w:val="Hyperlink"/>
@@ -1646,7 +1646,7 @@
                 <w:noProof/>
                 <w:webHidden/>
               </w:rPr>
-              <w:instrText xml:space="preserve"> PAGEREF _Toc197693967 \h </w:instrText>
+              <w:instrText xml:space="preserve"> PAGEREF _Toc199078328 \h </w:instrText>
             </w:r>
             <w:r>
               <w:rPr>
@@ -1691,13 +1691,13 @@
               <w:szCs w:val="24"/>
             </w:rPr>
           </w:pPr>
-          <w:hyperlink w:anchor="_Toc197693968" w:history="1">
+          <w:hyperlink w:anchor="_Toc199078329" w:history="1">
             <w:r>
               <w:rPr>
                 <w:rStyle w:val="Hyperlink"/>
                 <w:noProof/>
               </w:rPr>
-              <w:t>Technology</w:t>
+              <w:t>Conditions For Inference</w:t>
             </w:r>
             <w:r>
               <w:rPr>
@@ -1718,7 +1718,7 @@
                 <w:noProof/>
                 <w:webHidden/>
               </w:rPr>
-              <w:instrText xml:space="preserve"> PAGEREF _Toc197693968 \h </w:instrText>
+              <w:instrText xml:space="preserve"> PAGEREF _Toc199078329 \h </w:instrText>
             </w:r>
             <w:r>
               <w:rPr>
@@ -1763,13 +1763,13 @@
               <w:szCs w:val="24"/>
             </w:rPr>
           </w:pPr>
-          <w:hyperlink w:anchor="_Toc197693969" w:history="1">
+          <w:hyperlink w:anchor="_Toc199078330" w:history="1">
             <w:r>
               <w:rPr>
                 <w:rStyle w:val="Hyperlink"/>
                 <w:noProof/>
               </w:rPr>
-              <w:t>Procedure</w:t>
+              <w:t>Hypotheses</w:t>
             </w:r>
             <w:r>
               <w:rPr>
@@ -1790,7 +1790,7 @@
                 <w:noProof/>
                 <w:webHidden/>
               </w:rPr>
-              <w:instrText xml:space="preserve"> PAGEREF _Toc197693969 \h </w:instrText>
+              <w:instrText xml:space="preserve"> PAGEREF _Toc199078330 \h </w:instrText>
             </w:r>
             <w:r>
               <w:rPr>
@@ -1835,13 +1835,13 @@
               <w:szCs w:val="24"/>
             </w:rPr>
           </w:pPr>
-          <w:hyperlink w:anchor="_Toc197693970" w:history="1">
+          <w:hyperlink w:anchor="_Toc199078331" w:history="1">
             <w:r>
               <w:rPr>
                 <w:rStyle w:val="Hyperlink"/>
                 <w:noProof/>
               </w:rPr>
-              <w:t>Discussion</w:t>
+              <w:t>Testing</w:t>
             </w:r>
             <w:r>
               <w:rPr>
@@ -1862,7 +1862,7 @@
                 <w:noProof/>
                 <w:webHidden/>
               </w:rPr>
-              <w:instrText xml:space="preserve"> PAGEREF _Toc197693970 \h </w:instrText>
+              <w:instrText xml:space="preserve"> PAGEREF _Toc199078331 \h </w:instrText>
             </w:r>
             <w:r>
               <w:rPr>
@@ -1883,6 +1883,78 @@
                 <w:webHidden/>
               </w:rPr>
               <w:t>6</w:t>
+            </w:r>
+            <w:r>
+              <w:rPr>
+                <w:noProof/>
+                <w:webHidden/>
+              </w:rPr>
+              <w:fldChar w:fldCharType="end"/>
+            </w:r>
+          </w:hyperlink>
+        </w:p>
+        <w:p>
+          <w:pPr>
+            <w:pStyle w:val="TOC2"/>
+            <w:tabs>
+              <w:tab w:val="right" w:leader="dot" w:pos="9350"/>
+            </w:tabs>
+            <w:rPr>
+              <w:rFonts w:eastAsiaTheme="minorEastAsia" w:cstheme="minorBidi"/>
+              <w:smallCaps w:val="0"/>
+              <w:noProof/>
+              <w:sz w:val="24"/>
+              <w:szCs w:val="24"/>
+            </w:rPr>
+          </w:pPr>
+          <w:hyperlink w:anchor="_Toc199078332" w:history="1">
+            <w:r>
+              <w:rPr>
+                <w:rStyle w:val="Hyperlink"/>
+                <w:noProof/>
+              </w:rPr>
+              <w:t>Inference Conclusions</w:t>
+            </w:r>
+            <w:r>
+              <w:rPr>
+                <w:noProof/>
+                <w:webHidden/>
+              </w:rPr>
+              <w:tab/>
+            </w:r>
+            <w:r>
+              <w:rPr>
+                <w:noProof/>
+                <w:webHidden/>
+              </w:rPr>
+              <w:fldChar w:fldCharType="begin"/>
+            </w:r>
+            <w:r>
+              <w:rPr>
+                <w:noProof/>
+                <w:webHidden/>
+              </w:rPr>
+              <w:instrText xml:space="preserve"> PAGEREF _Toc199078332 \h </w:instrText>
+            </w:r>
+            <w:r>
+              <w:rPr>
+                <w:noProof/>
+                <w:webHidden/>
+              </w:rPr>
+            </w:r>
+            <w:r>
+              <w:rPr>
+                <w:noProof/>
+                <w:webHidden/>
+              </w:rPr>
+              <w:fldChar w:fldCharType="separate"/>
+            </w:r>
+            <w:r>
+              <w:rPr>
+                <w:noProof/>
+                <w:webHidden/>
+              </w:rPr>
+              <w:t>7</w:t>
             </w:r>
             <w:r>
               <w:rPr>
@@ -1909,7 +1981,7 @@
               <w:szCs w:val="24"/>
             </w:rPr>
           </w:pPr>
-          <w:hyperlink w:anchor="_Toc197693971" w:history="1">
+          <w:hyperlink w:anchor="_Toc199078333" w:history="1">
             <w:r>
               <w:rPr>
                 <w:rStyle w:val="Hyperlink"/>
@@ -1936,7 +2008,7 @@
                 <w:noProof/>
                 <w:webHidden/>
               </w:rPr>
-              <w:instrText xml:space="preserve"> PAGEREF _Toc197693971 \h </w:instrText>
+              <w:instrText xml:space="preserve"> PAGEREF _Toc199078333 \h </w:instrText>
             </w:r>
             <w:r>
               <w:rPr>
@@ -1956,7 +2028,7 @@
                 <w:noProof/>
                 <w:webHidden/>
               </w:rPr>
-              <w:t>6</w:t>
+              <w:t>7</w:t>
             </w:r>
             <w:r>
               <w:rPr>
@@ -1983,7 +2055,7 @@
               <w:szCs w:val="24"/>
             </w:rPr>
           </w:pPr>
-          <w:hyperlink w:anchor="_Toc197693972" w:history="1">
+          <w:hyperlink w:anchor="_Toc199078334" w:history="1">
             <w:r>
               <w:rPr>
                 <w:rStyle w:val="Hyperlink"/>
@@ -2010,7 +2082,7 @@
                 <w:noProof/>
                 <w:webHidden/>
               </w:rPr>
-              <w:instrText xml:space="preserve"> PAGEREF _Toc197693972 \h </w:instrText>
+              <w:instrText xml:space="preserve"> PAGEREF _Toc199078334 \h </w:instrText>
             </w:r>
             <w:r>
               <w:rPr>
@@ -2030,7 +2102,7 @@
                 <w:noProof/>
                 <w:webHidden/>
               </w:rPr>
-              <w:t>6</w:t>
+              <w:t>7</w:t>
             </w:r>
             <w:r>
               <w:rPr>
@@ -2081,7 +2153,7 @@
       <w:pPr>
         <w:pStyle w:val="Heading1"/>
       </w:pPr>
-      <w:bookmarkStart w:id="0" w:name="_Toc197693959"/>
+      <w:bookmarkStart w:id="0" w:name="_Toc199078320"/>
       <w:r>
         <w:rPr>
           <w:noProof/>
@@ -2308,7 +2380,7 @@
       <w:r>
         <w:br/>
       </w:r>
-      <w:bookmarkStart w:id="1" w:name="_Toc197693960"/>
+      <w:bookmarkStart w:id="1" w:name="_Toc199078321"/>
       <w:r>
         <w:t>Problem Background</w:t>
       </w:r>
@@ -2318,7 +2390,7 @@
       <w:pPr>
         <w:pStyle w:val="Heading2"/>
       </w:pPr>
-      <w:bookmarkStart w:id="2" w:name="_Toc197693961"/>
+      <w:bookmarkStart w:id="2" w:name="_Toc199078322"/>
       <w:r>
         <w:t>Question Statement</w:t>
       </w:r>
@@ -2346,7 +2418,7 @@
       <w:pPr>
         <w:pStyle w:val="Heading2"/>
       </w:pPr>
-      <w:bookmarkStart w:id="3" w:name="_Toc197693962"/>
+      <w:bookmarkStart w:id="3" w:name="_Toc199078323"/>
       <w:r>
         <w:t>Data</w:t>
       </w:r>
@@ -2374,7 +2446,7 @@
       <w:pPr>
         <w:pStyle w:val="Heading1"/>
       </w:pPr>
-      <w:bookmarkStart w:id="4" w:name="_Toc197693963"/>
+      <w:bookmarkStart w:id="4" w:name="_Toc199078324"/>
       <w:r>
         <w:lastRenderedPageBreak/>
         <w:t>Warehousing</w:t>
@@ -2448,7 +2520,7 @@
       <w:pPr>
         <w:pStyle w:val="Heading1"/>
       </w:pPr>
-      <w:bookmarkStart w:id="5" w:name="_Toc197693964"/>
+      <w:bookmarkStart w:id="5" w:name="_Toc199078325"/>
       <w:r>
         <w:lastRenderedPageBreak/>
         <w:t>Exploratory Data Analysis – EDA</w:t>
@@ -2459,7 +2531,7 @@
       <w:pPr>
         <w:pStyle w:val="Heading2"/>
       </w:pPr>
-      <w:bookmarkStart w:id="6" w:name="_Toc197693965"/>
+      <w:bookmarkStart w:id="6" w:name="_Toc199078326"/>
       <w:r>
         <w:t>Demographics</w:t>
       </w:r>
@@ -2581,14 +2653,82 @@
     </w:p>
     <w:p>
       <w:pPr>
-        <w:pStyle w:val="Heading1"/>
+        <w:pStyle w:val="Heading2"/>
       </w:pPr>
-      <w:bookmarkStart w:id="7" w:name="_Toc197693966"/>
+      <w:bookmarkStart w:id="7" w:name="_Toc199078327"/>
       <w:r>
         <w:rPr>
           <w:noProof/>
         </w:rPr>
         <w:lastRenderedPageBreak/>
+        <w:drawing>
+          <wp:anchor distT="0" distB="0" distL="114300" distR="114300" simplePos="0" relativeHeight="251667456" behindDoc="1" locked="0" layoutInCell="1" allowOverlap="1" wp14:anchorId="2790E4F1" wp14:editId="5BA03440">
+            <wp:simplePos x="0" y="0"/>
+            <wp:positionH relativeFrom="column">
+              <wp:posOffset>2235200</wp:posOffset>
+            </wp:positionH>
+            <wp:positionV relativeFrom="paragraph">
+              <wp:posOffset>473075</wp:posOffset>
+            </wp:positionV>
+            <wp:extent cx="4447540" cy="3544570"/>
+            <wp:effectExtent l="0" t="0" r="0" b="0"/>
+            <wp:wrapTight wrapText="bothSides">
+              <wp:wrapPolygon edited="0">
+                <wp:start x="0" y="0"/>
+                <wp:lineTo x="0" y="21515"/>
+                <wp:lineTo x="21526" y="21515"/>
+                <wp:lineTo x="21526" y="0"/>
+                <wp:lineTo x="0" y="0"/>
+              </wp:wrapPolygon>
+            </wp:wrapTight>
+            <wp:docPr id="42244099" name="Picture 9" descr="A chart of different colored dots&#10;&#10;AI-generated content may be incorrect."/>
+            <wp:cNvGraphicFramePr>
+              <a:graphicFrameLocks xmlns:a="http://schemas.openxmlformats.org/drawingml/2006/main" noChangeAspect="1"/>
+            </wp:cNvGraphicFramePr>
+            <a:graphic xmlns:a="http://schemas.openxmlformats.org/drawingml/2006/main">
+              <a:graphicData uri="http://schemas.openxmlformats.org/drawingml/2006/picture">
+                <pic:pic xmlns:pic="http://schemas.openxmlformats.org/drawingml/2006/picture">
+                  <pic:nvPicPr>
+                    <pic:cNvPr id="42244099" name="Picture 9" descr="A chart of different colored dots&#10;&#10;AI-generated content may be incorrect."/>
+                    <pic:cNvPicPr/>
+                  </pic:nvPicPr>
+                  <pic:blipFill>
+                    <a:blip r:embed="rId10">
+                      <a:extLst>
+                        <a:ext uri="{28A0092B-C50C-407E-A947-70E740481C1C}">
+                          <a14:useLocalDpi xmlns:a14="http://schemas.microsoft.com/office/drawing/2010/main" val="0"/>
+                        </a:ext>
+                      </a:extLst>
+                    </a:blip>
+                    <a:stretch>
+                      <a:fillRect/>
+                    </a:stretch>
+                  </pic:blipFill>
+                  <pic:spPr>
+                    <a:xfrm>
+                      <a:off x="0" y="0"/>
+                      <a:ext cx="4447540" cy="3544570"/>
+                    </a:xfrm>
+                    <a:prstGeom prst="rect">
+                      <a:avLst/>
+                    </a:prstGeom>
+                  </pic:spPr>
+                </pic:pic>
+              </a:graphicData>
+            </a:graphic>
+            <wp14:sizeRelH relativeFrom="page">
+              <wp14:pctWidth>0</wp14:pctWidth>
+            </wp14:sizeRelH>
+            <wp14:sizeRelV relativeFrom="page">
+              <wp14:pctHeight>0</wp14:pctHeight>
+            </wp14:sizeRelV>
+          </wp:anchor>
+        </w:drawing>
+      </w:r>
+      <w:r>
+        <w:rPr>
+          <w:noProof/>
+        </w:rPr>
         <mc:AlternateContent>
           <mc:Choice Requires="wps">
             <w:drawing>
@@ -2928,7 +3068,7 @@
           <w:noProof/>
         </w:rPr>
         <w:drawing>
-          <wp:anchor distT="0" distB="0" distL="114300" distR="114300" simplePos="0" relativeHeight="251666432" behindDoc="1" locked="0" layoutInCell="1" allowOverlap="1" wp14:anchorId="08763C77" wp14:editId="08211AAD">
+          <wp:anchor distT="0" distB="0" distL="114300" distR="114300" simplePos="0" relativeHeight="251666432" behindDoc="1" locked="0" layoutInCell="1" allowOverlap="1" wp14:anchorId="08763C77" wp14:editId="562274C4">
             <wp:simplePos x="0" y="0"/>
             <wp:positionH relativeFrom="column">
               <wp:posOffset>-439996</wp:posOffset>
@@ -2959,7 +3099,7 @@
                     <pic:cNvPicPr/>
                   </pic:nvPicPr>
                   <pic:blipFill>
-                    <a:blip r:embed="rId10">
+                    <a:blip r:embed="rId11">
                       <a:extLst>
                         <a:ext uri="{28A0092B-C50C-407E-A947-70E740481C1C}">
                           <a14:useLocalDpi xmlns:a14="http://schemas.microsoft.com/office/drawing/2010/main" val="0"/>
@@ -2992,74 +3132,6 @@
         </w:drawing>
       </w:r>
       <w:r>
-        <w:rPr>
-          <w:noProof/>
-        </w:rPr>
-        <w:drawing>
-          <wp:anchor distT="0" distB="0" distL="114300" distR="114300" simplePos="0" relativeHeight="251667456" behindDoc="1" locked="0" layoutInCell="1" allowOverlap="1" wp14:anchorId="2790E4F1" wp14:editId="460F9EAC">
-            <wp:simplePos x="0" y="0"/>
-            <wp:positionH relativeFrom="column">
-              <wp:posOffset>2225696</wp:posOffset>
-            </wp:positionH>
-            <wp:positionV relativeFrom="paragraph">
-              <wp:posOffset>473075</wp:posOffset>
-            </wp:positionV>
-            <wp:extent cx="4447540" cy="3544570"/>
-            <wp:effectExtent l="0" t="0" r="0" b="0"/>
-            <wp:wrapTight wrapText="bothSides">
-              <wp:wrapPolygon edited="0">
-                <wp:start x="0" y="0"/>
-                <wp:lineTo x="0" y="21515"/>
-                <wp:lineTo x="21526" y="21515"/>
-                <wp:lineTo x="21526" y="0"/>
-                <wp:lineTo x="0" y="0"/>
-              </wp:wrapPolygon>
-            </wp:wrapTight>
-            <wp:docPr id="42244099" name="Picture 9" descr="A chart of different colored dots&#10;&#10;AI-generated content may be incorrect."/>
-            <wp:cNvGraphicFramePr>
-              <a:graphicFrameLocks xmlns:a="http://schemas.openxmlformats.org/drawingml/2006/main" noChangeAspect="1"/>
-            </wp:cNvGraphicFramePr>
-            <a:graphic xmlns:a="http://schemas.openxmlformats.org/drawingml/2006/main">
-              <a:graphicData uri="http://schemas.openxmlformats.org/drawingml/2006/picture">
-                <pic:pic xmlns:pic="http://schemas.openxmlformats.org/drawingml/2006/picture">
-                  <pic:nvPicPr>
-                    <pic:cNvPr id="42244099" name="Picture 9" descr="A chart of different colored dots&#10;&#10;AI-generated content may be incorrect."/>
-                    <pic:cNvPicPr/>
-                  </pic:nvPicPr>
-                  <pic:blipFill>
-                    <a:blip r:embed="rId11">
-                      <a:extLst>
-                        <a:ext uri="{28A0092B-C50C-407E-A947-70E740481C1C}">
-                          <a14:useLocalDpi xmlns:a14="http://schemas.microsoft.com/office/drawing/2010/main" val="0"/>
-                        </a:ext>
-                      </a:extLst>
-                    </a:blip>
-                    <a:stretch>
-                      <a:fillRect/>
-                    </a:stretch>
-                  </pic:blipFill>
-                  <pic:spPr>
-                    <a:xfrm>
-                      <a:off x="0" y="0"/>
-                      <a:ext cx="4447540" cy="3544570"/>
-                    </a:xfrm>
-                    <a:prstGeom prst="rect">
-                      <a:avLst/>
-                    </a:prstGeom>
-                  </pic:spPr>
-                </pic:pic>
-              </a:graphicData>
-            </a:graphic>
-            <wp14:sizeRelH relativeFrom="page">
-              <wp14:pctWidth>0</wp14:pctWidth>
-            </wp14:sizeRelH>
-            <wp14:sizeRelV relativeFrom="page">
-              <wp14:pctHeight>0</wp14:pctHeight>
-            </wp14:sizeRelV>
-          </wp:anchor>
-        </w:drawing>
-      </w:r>
-      <w:r>
         <w:t>Services</w:t>
       </w:r>
       <w:bookmarkEnd w:id="7"/>
@@ -3113,75 +3185,1535 @@
       <w:r>
         <w:t xml:space="preserve"> is also worth exploring in more detail with a statistical analysis. </w:t>
       </w:r>
-    </w:p>
-    <w:p>
-      <w:pPr>
-        <w:pStyle w:val="Heading2"/>
-      </w:pPr>
-    </w:p>
-    <w:p>
-      <w:pPr>
-        <w:pStyle w:val="Heading1"/>
-      </w:pPr>
-      <w:bookmarkStart w:id="8" w:name="_Inference"/>
-      <w:bookmarkStart w:id="9" w:name="_Toc197693967"/>
-      <w:bookmarkEnd w:id="8"/>
-      <w:r>
-        <w:t>Inference</w:t>
-      </w:r>
-      <w:bookmarkEnd w:id="9"/>
-    </w:p>
-    <w:p>
-      <w:pPr>
-        <w:pStyle w:val="Heading2"/>
-      </w:pPr>
-      <w:bookmarkStart w:id="10" w:name="_Toc197693968"/>
-      <w:r>
-        <w:t>Technology</w:t>
-      </w:r>
-      <w:bookmarkEnd w:id="10"/>
-    </w:p>
-    <w:p>
-      <w:pPr>
-        <w:pStyle w:val="Heading2"/>
-      </w:pPr>
-      <w:bookmarkStart w:id="11" w:name="_Toc197693969"/>
-      <w:r>
-        <w:t>Procedure</w:t>
-      </w:r>
-      <w:bookmarkEnd w:id="11"/>
-    </w:p>
-    <w:p>
-      <w:pPr>
-        <w:pStyle w:val="Heading2"/>
-      </w:pPr>
-      <w:bookmarkStart w:id="12" w:name="_Toc197693970"/>
-      <w:r>
-        <w:t>Discussion</w:t>
-      </w:r>
-      <w:bookmarkEnd w:id="12"/>
     </w:p>
     <w:p/>
     <w:p>
       <w:pPr>
         <w:pStyle w:val="Heading1"/>
       </w:pPr>
-      <w:bookmarkStart w:id="13" w:name="_Toc197693971"/>
+      <w:bookmarkStart w:id="8" w:name="_Inference"/>
+      <w:bookmarkStart w:id="9" w:name="_Toc199078328"/>
+      <w:bookmarkEnd w:id="8"/>
+      <w:r>
+        <w:lastRenderedPageBreak/>
+        <w:t>Inference</w:t>
+      </w:r>
+      <w:bookmarkEnd w:id="9"/>
+    </w:p>
+    <w:p>
+      <w:r>
+        <w:t>The primary question</w:t>
+      </w:r>
+      <w:r>
+        <w:t xml:space="preserve"> of inference to explore in this case is whether or not there is a significant difference in churn rate between those customers with DSL compared to those with Fiber Optic.</w:t>
+      </w:r>
+      <w:r>
+        <w:t xml:space="preserve"> </w:t>
+      </w:r>
+      <w:r>
+        <w:t xml:space="preserve">Particularly, are did more customers in Q3 who paid for Fiber Optic churn than those subscribed to DSL? </w:t>
+      </w:r>
+      <w:r>
+        <w:t xml:space="preserve">Here, the use of a two-proportion test will be employed to judge the validity of the hypothesis. </w:t>
+      </w:r>
+    </w:p>
+    <w:p/>
+    <w:p>
+      <w:pPr>
+        <w:pStyle w:val="Heading2"/>
+      </w:pPr>
+      <w:bookmarkStart w:id="10" w:name="_Toc199078329"/>
+      <w:r>
+        <w:t>Conditions For Inference</w:t>
+      </w:r>
+      <w:bookmarkEnd w:id="10"/>
+    </w:p>
+    <w:p>
+      <w:r>
+        <w:t xml:space="preserve">Before anything else, the initial conditions for inference must be satisfied. For a two-proportion test with a categorical variable of interest, </w:t>
+      </w:r>
+      <w:r>
+        <w:rPr>
+          <w:b/>
+          <w:bCs/>
+        </w:rPr>
+        <w:t>internet type</w:t>
+      </w:r>
+      <w:r>
+        <w:t>,</w:t>
+      </w:r>
+      <w:r>
+        <w:t xml:space="preserve"> there will</w:t>
+      </w:r>
+      <w:r>
+        <w:t xml:space="preserve"> also</w:t>
+      </w:r>
+      <w:r>
+        <w:t xml:space="preserve"> be</w:t>
+      </w:r>
+      <w:r>
+        <w:t xml:space="preserve"> a discrete random variable, </w:t>
+      </w:r>
+      <w:r>
+        <w:rPr>
+          <w:b/>
+          <w:bCs/>
+        </w:rPr>
+        <w:t>number of customers</w:t>
+      </w:r>
+      <w:r>
+        <w:t xml:space="preserve">, </w:t>
+      </w:r>
+      <w:r>
+        <w:t>which</w:t>
+      </w:r>
+      <w:r>
+        <w:t xml:space="preserve"> falls into a binomial distribution. </w:t>
+      </w:r>
+      <w:r>
+        <w:t>This is assumption of distribution is true for the following reasons:</w:t>
+      </w:r>
+    </w:p>
+    <w:p>
+      <w:pPr>
+        <w:pStyle w:val="ListParagraph"/>
+        <w:numPr>
+          <w:ilvl w:val="0"/>
+          <w:numId w:val="2"/>
+        </w:numPr>
+      </w:pPr>
+      <w:r>
+        <w:t xml:space="preserve">The response variable, </w:t>
+      </w:r>
+      <w:r>
+        <w:rPr>
+          <w:b/>
+          <w:bCs/>
+        </w:rPr>
+        <w:t>churn status</w:t>
+      </w:r>
+      <w:r>
+        <w:t xml:space="preserve">, has only two possible outcomes. The customer will either churn, or they will not regardless of their chosen </w:t>
+      </w:r>
+      <w:r>
+        <w:rPr>
+          <w:b/>
+          <w:bCs/>
+        </w:rPr>
+        <w:t>internet type</w:t>
+      </w:r>
+      <w:r>
+        <w:t xml:space="preserve">. </w:t>
+      </w:r>
+    </w:p>
+    <w:p>
+      <w:pPr>
+        <w:pStyle w:val="ListParagraph"/>
+        <w:numPr>
+          <w:ilvl w:val="0"/>
+          <w:numId w:val="2"/>
+        </w:numPr>
+      </w:pPr>
+      <w:r>
+        <w:t xml:space="preserve">There is a fixed </w:t>
+      </w:r>
+      <w:r>
+        <w:rPr>
+          <w:b/>
+          <w:bCs/>
+        </w:rPr>
+        <w:t>number of customers</w:t>
+      </w:r>
+      <w:r>
+        <w:t xml:space="preserve"> in this test. </w:t>
+      </w:r>
+      <w:r>
+        <w:t>There are 3035 customers</w:t>
+      </w:r>
+      <w:r>
+        <w:t xml:space="preserve"> </w:t>
+      </w:r>
+      <w:r>
+        <w:t xml:space="preserve">in Q3 subscribed to Fiber Optic internet and 1652 customers using DSL. A total of </w:t>
+      </w:r>
+      <m:oMath>
+        <m:r>
+          <w:rPr>
+            <w:rFonts w:ascii="Cambria Math" w:hAnsi="Cambria Math"/>
+          </w:rPr>
+          <m:t>n=4687</m:t>
+        </m:r>
+      </m:oMath>
+      <w:r>
+        <w:rPr>
+          <w:rFonts w:eastAsiaTheme="minorEastAsia"/>
+        </w:rPr>
+        <w:t>.</w:t>
+      </w:r>
+    </w:p>
+    <w:p>
+      <w:pPr>
+        <w:pStyle w:val="ListParagraph"/>
+        <w:numPr>
+          <w:ilvl w:val="0"/>
+          <w:numId w:val="2"/>
+        </w:numPr>
+      </w:pPr>
+      <w:r>
+        <w:rPr>
+          <w:rFonts w:eastAsiaTheme="minorEastAsia"/>
+        </w:rPr>
+        <w:t>It is reasonable to assume that all observations in the sample are independent of one another, as they are distinct households with their own subscriptions.</w:t>
+      </w:r>
+    </w:p>
+    <w:p>
+      <w:pPr>
+        <w:pStyle w:val="ListParagraph"/>
+        <w:numPr>
+          <w:ilvl w:val="0"/>
+          <w:numId w:val="2"/>
+        </w:numPr>
+      </w:pPr>
+      <w:r>
+        <w:t>Since each of the observations are independent, it should be true that the probability of one customer churning is equal across all customers within each group.</w:t>
+      </w:r>
+    </w:p>
+    <w:p/>
+    <w:p>
+      <w:pPr>
+        <w:pStyle w:val="Heading2"/>
+      </w:pPr>
+      <w:bookmarkStart w:id="11" w:name="_Toc199078330"/>
+      <w:r>
+        <w:t>Hypotheses</w:t>
+      </w:r>
+      <w:bookmarkEnd w:id="11"/>
+    </w:p>
+    <w:p>
+      <w:r>
+        <w:t xml:space="preserve">For this case, the null hypothesis can be stated as such: The proportion of all DSL internet </w:t>
+      </w:r>
+      <w:r>
+        <w:t>customers</w:t>
+      </w:r>
+      <w:r>
+        <w:t xml:space="preserve"> in Telco’s Q3 </w:t>
+      </w:r>
+      <w:r>
+        <w:t>who churned is the same as the proportion of all Fiber Optic internet customers in Telco’s Q3 who churned.</w:t>
+      </w:r>
+    </w:p>
+    <w:p/>
+    <w:p>
+      <w:r>
+        <w:t xml:space="preserve">Let </w:t>
+      </w:r>
+      <m:oMath>
+        <m:sSub>
+          <m:sSubPr>
+            <m:ctrlPr>
+              <w:rPr>
+                <w:rFonts w:ascii="Cambria Math" w:hAnsi="Cambria Math"/>
+                <w:i/>
+              </w:rPr>
+            </m:ctrlPr>
+          </m:sSubPr>
+          <m:e>
+            <m:r>
+              <w:rPr>
+                <w:rFonts w:ascii="Cambria Math" w:hAnsi="Cambria Math"/>
+              </w:rPr>
+              <m:t>p</m:t>
+            </m:r>
+          </m:e>
+          <m:sub>
+            <m:r>
+              <w:rPr>
+                <w:rFonts w:ascii="Cambria Math" w:hAnsi="Cambria Math"/>
+              </w:rPr>
+              <m:t>dsl</m:t>
+            </m:r>
+          </m:sub>
+        </m:sSub>
+      </m:oMath>
+      <w:r>
+        <w:rPr>
+          <w:rFonts w:eastAsiaTheme="minorEastAsia"/>
+        </w:rPr>
+        <w:t xml:space="preserve"> represent the proportion of all customers who </w:t>
+      </w:r>
+      <w:r>
+        <w:rPr>
+          <w:rFonts w:eastAsiaTheme="minorEastAsia"/>
+        </w:rPr>
+        <w:t xml:space="preserve">used DSL for internet in Telco’s Q3, let </w:t>
+      </w:r>
+      <m:oMath>
+        <m:sSub>
+          <m:sSubPr>
+            <m:ctrlPr>
+              <w:rPr>
+                <w:rFonts w:ascii="Cambria Math" w:hAnsi="Cambria Math"/>
+                <w:i/>
+              </w:rPr>
+            </m:ctrlPr>
+          </m:sSubPr>
+          <m:e>
+            <m:r>
+              <w:rPr>
+                <w:rFonts w:ascii="Cambria Math" w:hAnsi="Cambria Math"/>
+              </w:rPr>
+              <m:t>p</m:t>
+            </m:r>
+          </m:e>
+          <m:sub>
+            <m:r>
+              <w:rPr>
+                <w:rFonts w:ascii="Cambria Math" w:hAnsi="Cambria Math"/>
+              </w:rPr>
+              <m:t>fo</m:t>
+            </m:r>
+          </m:sub>
+        </m:sSub>
+      </m:oMath>
+      <w:r>
+        <w:rPr>
+          <w:rFonts w:eastAsiaTheme="minorEastAsia"/>
+        </w:rPr>
+        <w:t xml:space="preserve"> represent those who used Fiber Optic in Q3.</w:t>
+      </w:r>
+    </w:p>
+    <w:p/>
+    <w:p>
+      <w:pPr>
+        <w:rPr>
+          <w:rFonts w:eastAsiaTheme="minorEastAsia"/>
+        </w:rPr>
+      </w:pPr>
+      <m:oMathPara>
+        <m:oMath>
+          <m:sSub>
+            <m:sSubPr>
+              <m:ctrlPr>
+                <w:rPr>
+                  <w:rFonts w:ascii="Cambria Math" w:hAnsi="Cambria Math"/>
+                  <w:i/>
+                </w:rPr>
+              </m:ctrlPr>
+            </m:sSubPr>
+            <m:e>
+              <m:r>
+                <w:rPr>
+                  <w:rFonts w:ascii="Cambria Math" w:hAnsi="Cambria Math"/>
+                </w:rPr>
+                <m:t>H</m:t>
+              </m:r>
+            </m:e>
+            <m:sub>
+              <m:r>
+                <w:rPr>
+                  <w:rFonts w:ascii="Cambria Math" w:hAnsi="Cambria Math"/>
+                </w:rPr>
+                <m:t>0</m:t>
+              </m:r>
+            </m:sub>
+          </m:sSub>
+          <m:r>
+            <w:rPr>
+              <w:rFonts w:ascii="Cambria Math" w:hAnsi="Cambria Math"/>
+            </w:rPr>
+            <m:t>:</m:t>
+          </m:r>
+          <m:sSub>
+            <m:sSubPr>
+              <m:ctrlPr>
+                <w:rPr>
+                  <w:rFonts w:ascii="Cambria Math" w:hAnsi="Cambria Math"/>
+                  <w:i/>
+                </w:rPr>
+              </m:ctrlPr>
+            </m:sSubPr>
+            <m:e>
+              <m:r>
+                <w:rPr>
+                  <w:rFonts w:ascii="Cambria Math" w:hAnsi="Cambria Math"/>
+                </w:rPr>
+                <m:t>p</m:t>
+              </m:r>
+            </m:e>
+            <m:sub>
+              <m:r>
+                <w:rPr>
+                  <w:rFonts w:ascii="Cambria Math" w:hAnsi="Cambria Math"/>
+                </w:rPr>
+                <m:t>dsl</m:t>
+              </m:r>
+            </m:sub>
+          </m:sSub>
+          <m:r>
+            <w:rPr>
+              <w:rFonts w:ascii="Cambria Math" w:hAnsi="Cambria Math"/>
+            </w:rPr>
+            <m:t>-</m:t>
+          </m:r>
+          <m:sSub>
+            <m:sSubPr>
+              <m:ctrlPr>
+                <w:rPr>
+                  <w:rFonts w:ascii="Cambria Math" w:hAnsi="Cambria Math"/>
+                  <w:i/>
+                </w:rPr>
+              </m:ctrlPr>
+            </m:sSubPr>
+            <m:e>
+              <m:r>
+                <w:rPr>
+                  <w:rFonts w:ascii="Cambria Math" w:hAnsi="Cambria Math"/>
+                </w:rPr>
+                <m:t>p</m:t>
+              </m:r>
+            </m:e>
+            <m:sub>
+              <m:r>
+                <w:rPr>
+                  <w:rFonts w:ascii="Cambria Math" w:hAnsi="Cambria Math"/>
+                </w:rPr>
+                <m:t>fo</m:t>
+              </m:r>
+            </m:sub>
+          </m:sSub>
+          <m:r>
+            <w:rPr>
+              <w:rFonts w:ascii="Cambria Math" w:hAnsi="Cambria Math"/>
+            </w:rPr>
+            <m:t>=0</m:t>
+          </m:r>
+        </m:oMath>
+      </m:oMathPara>
+    </w:p>
+    <w:p>
+      <m:oMathPara>
+        <m:oMath>
+          <m:r>
+            <w:rPr>
+              <w:rFonts w:ascii="Cambria Math" w:hAnsi="Cambria Math"/>
+            </w:rPr>
+            <w:br/>
+          </m:r>
+        </m:oMath>
+        <m:oMath>
+          <m:sSub>
+            <m:sSubPr>
+              <m:ctrlPr>
+                <w:rPr>
+                  <w:rFonts w:ascii="Cambria Math" w:hAnsi="Cambria Math"/>
+                  <w:i/>
+                </w:rPr>
+              </m:ctrlPr>
+            </m:sSubPr>
+            <m:e>
+              <m:r>
+                <w:rPr>
+                  <w:rFonts w:ascii="Cambria Math" w:hAnsi="Cambria Math"/>
+                </w:rPr>
+                <m:t>H</m:t>
+              </m:r>
+            </m:e>
+            <m:sub>
+              <m:r>
+                <w:rPr>
+                  <w:rFonts w:ascii="Cambria Math" w:hAnsi="Cambria Math"/>
+                </w:rPr>
+                <m:t>A</m:t>
+              </m:r>
+            </m:sub>
+          </m:sSub>
+          <m:r>
+            <w:rPr>
+              <w:rFonts w:ascii="Cambria Math" w:hAnsi="Cambria Math"/>
+            </w:rPr>
+            <m:t>:</m:t>
+          </m:r>
+          <m:sSub>
+            <m:sSubPr>
+              <m:ctrlPr>
+                <w:rPr>
+                  <w:rFonts w:ascii="Cambria Math" w:hAnsi="Cambria Math"/>
+                  <w:i/>
+                </w:rPr>
+              </m:ctrlPr>
+            </m:sSubPr>
+            <m:e>
+              <m:r>
+                <w:rPr>
+                  <w:rFonts w:ascii="Cambria Math" w:hAnsi="Cambria Math"/>
+                </w:rPr>
+                <m:t>p</m:t>
+              </m:r>
+            </m:e>
+            <m:sub>
+              <m:r>
+                <w:rPr>
+                  <w:rFonts w:ascii="Cambria Math" w:hAnsi="Cambria Math"/>
+                </w:rPr>
+                <m:t>dsl</m:t>
+              </m:r>
+            </m:sub>
+          </m:sSub>
+          <m:r>
+            <w:rPr>
+              <w:rFonts w:ascii="Cambria Math" w:hAnsi="Cambria Math"/>
+            </w:rPr>
+            <m:t>-</m:t>
+          </m:r>
+          <m:sSub>
+            <m:sSubPr>
+              <m:ctrlPr>
+                <w:rPr>
+                  <w:rFonts w:ascii="Cambria Math" w:hAnsi="Cambria Math"/>
+                  <w:i/>
+                </w:rPr>
+              </m:ctrlPr>
+            </m:sSubPr>
+            <m:e>
+              <m:r>
+                <w:rPr>
+                  <w:rFonts w:ascii="Cambria Math" w:hAnsi="Cambria Math"/>
+                </w:rPr>
+                <m:t>p</m:t>
+              </m:r>
+            </m:e>
+            <m:sub>
+              <m:r>
+                <w:rPr>
+                  <w:rFonts w:ascii="Cambria Math" w:hAnsi="Cambria Math"/>
+                </w:rPr>
+                <m:t>fo</m:t>
+              </m:r>
+            </m:sub>
+          </m:sSub>
+          <m:r>
+            <w:rPr>
+              <w:rFonts w:ascii="Cambria Math" w:hAnsi="Cambria Math"/>
+            </w:rPr>
+            <m:t>&lt;0</m:t>
+          </m:r>
+        </m:oMath>
+      </m:oMathPara>
+    </w:p>
+    <w:p/>
+    <w:p>
+      <w:pPr>
+        <w:pStyle w:val="Heading2"/>
+      </w:pPr>
+      <w:bookmarkStart w:id="12" w:name="_Toc199078331"/>
+      <w:r>
+        <w:t>Testing</w:t>
+      </w:r>
+      <w:bookmarkEnd w:id="12"/>
+    </w:p>
+    <w:p>
+      <w:r>
+        <w:t>To begin</w:t>
+      </w:r>
+      <w:r>
+        <w:t xml:space="preserve"> the manual two-proportion test using the normal approximation method</w:t>
+      </w:r>
+      <w:r>
+        <w:t>, a summary table</w:t>
+      </w:r>
+      <w:r>
+        <w:t xml:space="preserve"> of proportions</w:t>
+      </w:r>
+      <w:r>
+        <w:t xml:space="preserve"> is produced:</w:t>
+      </w:r>
+    </w:p>
+    <w:p/>
+    <w:tbl>
+      <w:tblPr>
+        <w:tblStyle w:val="TableGrid"/>
+        <w:tblW w:w="0" w:type="auto"/>
+        <w:tblLook w:val="04A0" w:firstRow="1" w:lastRow="0" w:firstColumn="1" w:lastColumn="0" w:noHBand="0" w:noVBand="1"/>
+      </w:tblPr>
+      <w:tblGrid>
+        <w:gridCol w:w="2337"/>
+        <w:gridCol w:w="2337"/>
+        <w:gridCol w:w="2338"/>
+        <w:gridCol w:w="2338"/>
+      </w:tblGrid>
+      <w:tr>
+        <w:tc>
+          <w:tcPr>
+            <w:tcW w:w="2337" w:type="dxa"/>
+          </w:tcPr>
+          <w:p/>
+        </w:tc>
+        <w:tc>
+          <w:tcPr>
+            <w:tcW w:w="2337" w:type="dxa"/>
+          </w:tcPr>
+          <w:p>
+            <w:pPr>
+              <w:rPr>
+                <w:b/>
+                <w:bCs/>
+              </w:rPr>
+            </w:pPr>
+            <w:r>
+              <w:rPr>
+                <w:b/>
+                <w:bCs/>
+              </w:rPr>
+              <w:t>DSL</w:t>
+            </w:r>
+          </w:p>
+        </w:tc>
+        <w:tc>
+          <w:tcPr>
+            <w:tcW w:w="2338" w:type="dxa"/>
+          </w:tcPr>
+          <w:p>
+            <w:pPr>
+              <w:rPr>
+                <w:b/>
+                <w:bCs/>
+              </w:rPr>
+            </w:pPr>
+            <w:r>
+              <w:rPr>
+                <w:b/>
+                <w:bCs/>
+              </w:rPr>
+              <w:t>Fiber Optic</w:t>
+            </w:r>
+          </w:p>
+        </w:tc>
+        <w:tc>
+          <w:tcPr>
+            <w:tcW w:w="2338" w:type="dxa"/>
+          </w:tcPr>
+          <w:p>
+            <w:pPr>
+              <w:rPr>
+                <w:b/>
+                <w:bCs/>
+              </w:rPr>
+            </w:pPr>
+            <w:r>
+              <w:rPr>
+                <w:b/>
+                <w:bCs/>
+              </w:rPr>
+              <w:t>Total</w:t>
+            </w:r>
+          </w:p>
+        </w:tc>
+      </w:tr>
+      <w:tr>
+        <w:tc>
+          <w:tcPr>
+            <w:tcW w:w="2337" w:type="dxa"/>
+          </w:tcPr>
+          <w:p>
+            <w:pPr>
+              <w:rPr>
+                <w:b/>
+                <w:bCs/>
+              </w:rPr>
+            </w:pPr>
+            <w:r>
+              <w:rPr>
+                <w:b/>
+                <w:bCs/>
+              </w:rPr>
+              <w:t>Sample size</w:t>
+            </w:r>
+          </w:p>
+        </w:tc>
+        <w:tc>
+          <w:tcPr>
+            <w:tcW w:w="2337" w:type="dxa"/>
+          </w:tcPr>
+          <w:p>
+            <m:oMathPara>
+              <m:oMath>
+                <m:sSub>
+                  <m:sSubPr>
+                    <m:ctrlPr>
+                      <w:rPr>
+                        <w:rFonts w:ascii="Cambria Math" w:hAnsi="Cambria Math"/>
+                        <w:i/>
+                      </w:rPr>
+                    </m:ctrlPr>
+                  </m:sSubPr>
+                  <m:e>
+                    <m:r>
+                      <w:rPr>
+                        <w:rFonts w:ascii="Cambria Math" w:hAnsi="Cambria Math"/>
+                      </w:rPr>
+                      <m:t>n</m:t>
+                    </m:r>
+                  </m:e>
+                  <m:sub>
+                    <m:r>
+                      <w:rPr>
+                        <w:rFonts w:ascii="Cambria Math" w:hAnsi="Cambria Math"/>
+                      </w:rPr>
+                      <m:t>dsl</m:t>
+                    </m:r>
+                  </m:sub>
+                </m:sSub>
+                <m:r>
+                  <w:rPr>
+                    <w:rFonts w:ascii="Cambria Math" w:hAnsi="Cambria Math"/>
+                  </w:rPr>
+                  <m:t>=1652</m:t>
+                </m:r>
+              </m:oMath>
+            </m:oMathPara>
+          </w:p>
+        </w:tc>
+        <w:tc>
+          <w:tcPr>
+            <w:tcW w:w="2338" w:type="dxa"/>
+          </w:tcPr>
+          <w:p>
+            <m:oMathPara>
+              <m:oMath>
+                <m:sSub>
+                  <m:sSubPr>
+                    <m:ctrlPr>
+                      <w:rPr>
+                        <w:rFonts w:ascii="Cambria Math" w:hAnsi="Cambria Math"/>
+                        <w:i/>
+                      </w:rPr>
+                    </m:ctrlPr>
+                  </m:sSubPr>
+                  <m:e>
+                    <m:r>
+                      <w:rPr>
+                        <w:rFonts w:ascii="Cambria Math" w:hAnsi="Cambria Math"/>
+                      </w:rPr>
+                      <m:t>n</m:t>
+                    </m:r>
+                  </m:e>
+                  <m:sub>
+                    <m:r>
+                      <w:rPr>
+                        <w:rFonts w:ascii="Cambria Math" w:hAnsi="Cambria Math"/>
+                      </w:rPr>
+                      <m:t>fo</m:t>
+                    </m:r>
+                  </m:sub>
+                </m:sSub>
+                <m:r>
+                  <w:rPr>
+                    <w:rFonts w:ascii="Cambria Math" w:hAnsi="Cambria Math"/>
+                  </w:rPr>
+                  <m:t>=3035</m:t>
+                </m:r>
+              </m:oMath>
+            </m:oMathPara>
+          </w:p>
+        </w:tc>
+        <w:tc>
+          <w:tcPr>
+            <w:tcW w:w="2338" w:type="dxa"/>
+          </w:tcPr>
+          <w:p>
+            <m:oMathPara>
+              <m:oMath>
+                <m:r>
+                  <w:rPr>
+                    <w:rFonts w:ascii="Cambria Math" w:hAnsi="Cambria Math"/>
+                  </w:rPr>
+                  <m:t>n=4687</m:t>
+                </m:r>
+              </m:oMath>
+            </m:oMathPara>
+          </w:p>
+        </w:tc>
+      </w:tr>
+      <w:tr>
+        <w:tc>
+          <w:tcPr>
+            <w:tcW w:w="2337" w:type="dxa"/>
+          </w:tcPr>
+          <w:p>
+            <w:pPr>
+              <w:rPr>
+                <w:b/>
+                <w:bCs/>
+              </w:rPr>
+            </w:pPr>
+            <w:r>
+              <w:rPr>
+                <w:b/>
+                <w:bCs/>
+              </w:rPr>
+              <w:t>Number churned</w:t>
+            </w:r>
+          </w:p>
+        </w:tc>
+        <w:tc>
+          <w:tcPr>
+            <w:tcW w:w="2337" w:type="dxa"/>
+          </w:tcPr>
+          <w:p>
+            <m:oMathPara>
+              <m:oMath>
+                <m:sSub>
+                  <m:sSubPr>
+                    <m:ctrlPr>
+                      <w:rPr>
+                        <w:rFonts w:ascii="Cambria Math" w:hAnsi="Cambria Math"/>
+                        <w:i/>
+                      </w:rPr>
+                    </m:ctrlPr>
+                  </m:sSubPr>
+                  <m:e>
+                    <m:r>
+                      <w:rPr>
+                        <w:rFonts w:ascii="Cambria Math" w:hAnsi="Cambria Math"/>
+                      </w:rPr>
+                      <m:t>x</m:t>
+                    </m:r>
+                  </m:e>
+                  <m:sub>
+                    <m:r>
+                      <w:rPr>
+                        <w:rFonts w:ascii="Cambria Math" w:hAnsi="Cambria Math"/>
+                      </w:rPr>
+                      <m:t>dsl</m:t>
+                    </m:r>
+                  </m:sub>
+                </m:sSub>
+                <m:r>
+                  <w:rPr>
+                    <w:rFonts w:ascii="Cambria Math" w:hAnsi="Cambria Math"/>
+                  </w:rPr>
+                  <m:t>=307</m:t>
+                </m:r>
+              </m:oMath>
+            </m:oMathPara>
+          </w:p>
+        </w:tc>
+        <w:tc>
+          <w:tcPr>
+            <w:tcW w:w="2338" w:type="dxa"/>
+          </w:tcPr>
+          <w:p>
+            <m:oMathPara>
+              <m:oMath>
+                <m:sSub>
+                  <m:sSubPr>
+                    <m:ctrlPr>
+                      <w:rPr>
+                        <w:rFonts w:ascii="Cambria Math" w:hAnsi="Cambria Math"/>
+                        <w:i/>
+                      </w:rPr>
+                    </m:ctrlPr>
+                  </m:sSubPr>
+                  <m:e>
+                    <m:r>
+                      <w:rPr>
+                        <w:rFonts w:ascii="Cambria Math" w:hAnsi="Cambria Math"/>
+                      </w:rPr>
+                      <m:t>x</m:t>
+                    </m:r>
+                  </m:e>
+                  <m:sub>
+                    <m:r>
+                      <w:rPr>
+                        <w:rFonts w:ascii="Cambria Math" w:hAnsi="Cambria Math"/>
+                      </w:rPr>
+                      <m:t>fo</m:t>
+                    </m:r>
+                  </m:sub>
+                </m:sSub>
+                <m:r>
+                  <w:rPr>
+                    <w:rFonts w:ascii="Cambria Math" w:hAnsi="Cambria Math"/>
+                  </w:rPr>
+                  <m:t>=</m:t>
+                </m:r>
+                <m:r>
+                  <w:rPr>
+                    <w:rFonts w:ascii="Cambria Math" w:hAnsi="Cambria Math"/>
+                  </w:rPr>
+                  <m:t>1236</m:t>
+                </m:r>
+              </m:oMath>
+            </m:oMathPara>
+          </w:p>
+        </w:tc>
+        <w:tc>
+          <w:tcPr>
+            <w:tcW w:w="2338" w:type="dxa"/>
+          </w:tcPr>
+          <w:p>
+            <m:oMathPara>
+              <m:oMath>
+                <m:r>
+                  <w:rPr>
+                    <w:rFonts w:ascii="Cambria Math" w:hAnsi="Cambria Math"/>
+                  </w:rPr>
+                  <m:t>x</m:t>
+                </m:r>
+                <m:r>
+                  <w:rPr>
+                    <w:rFonts w:ascii="Cambria Math" w:hAnsi="Cambria Math"/>
+                  </w:rPr>
+                  <m:t>=</m:t>
+                </m:r>
+                <m:r>
+                  <w:rPr>
+                    <w:rFonts w:ascii="Cambria Math" w:hAnsi="Cambria Math"/>
+                  </w:rPr>
+                  <m:t>1543</m:t>
+                </m:r>
+              </m:oMath>
+            </m:oMathPara>
+          </w:p>
+        </w:tc>
+      </w:tr>
+      <w:tr>
+        <w:tc>
+          <w:tcPr>
+            <w:tcW w:w="2337" w:type="dxa"/>
+          </w:tcPr>
+          <w:p>
+            <w:pPr>
+              <w:rPr>
+                <w:b/>
+                <w:bCs/>
+              </w:rPr>
+            </w:pPr>
+            <w:r>
+              <w:rPr>
+                <w:b/>
+                <w:bCs/>
+              </w:rPr>
+              <w:t>Sample proportion</w:t>
+            </w:r>
+          </w:p>
+        </w:tc>
+        <w:tc>
+          <w:tcPr>
+            <w:tcW w:w="2337" w:type="dxa"/>
+          </w:tcPr>
+          <w:p>
+            <m:oMathPara>
+              <m:oMath>
+                <m:acc>
+                  <m:accPr>
+                    <m:ctrlPr>
+                      <w:rPr>
+                        <w:rFonts w:ascii="Cambria Math" w:hAnsi="Cambria Math"/>
+                        <w:i/>
+                      </w:rPr>
+                    </m:ctrlPr>
+                  </m:accPr>
+                  <m:e>
+                    <m:sSub>
+                      <m:sSubPr>
+                        <m:ctrlPr>
+                          <w:rPr>
+                            <w:rFonts w:ascii="Cambria Math" w:hAnsi="Cambria Math"/>
+                            <w:i/>
+                          </w:rPr>
+                        </m:ctrlPr>
+                      </m:sSubPr>
+                      <m:e>
+                        <m:r>
+                          <w:rPr>
+                            <w:rFonts w:ascii="Cambria Math" w:hAnsi="Cambria Math"/>
+                          </w:rPr>
+                          <m:t>p</m:t>
+                        </m:r>
+                      </m:e>
+                      <m:sub>
+                        <m:r>
+                          <w:rPr>
+                            <w:rFonts w:ascii="Cambria Math" w:hAnsi="Cambria Math"/>
+                          </w:rPr>
+                          <m:t>dsl</m:t>
+                        </m:r>
+                      </m:sub>
+                    </m:sSub>
+                  </m:e>
+                </m:acc>
+                <m:r>
+                  <w:rPr>
+                    <w:rFonts w:ascii="Cambria Math" w:hAnsi="Cambria Math"/>
+                  </w:rPr>
+                  <m:t>=</m:t>
+                </m:r>
+                <m:r>
+                  <w:rPr>
+                    <w:rFonts w:ascii="Cambria Math" w:hAnsi="Cambria Math"/>
+                  </w:rPr>
+                  <m:t>0.186</m:t>
+                </m:r>
+              </m:oMath>
+            </m:oMathPara>
+          </w:p>
+        </w:tc>
+        <w:tc>
+          <w:tcPr>
+            <w:tcW w:w="2338" w:type="dxa"/>
+          </w:tcPr>
+          <w:p>
+            <m:oMathPara>
+              <m:oMath>
+                <m:acc>
+                  <m:accPr>
+                    <m:ctrlPr>
+                      <w:rPr>
+                        <w:rFonts w:ascii="Cambria Math" w:hAnsi="Cambria Math"/>
+                        <w:i/>
+                      </w:rPr>
+                    </m:ctrlPr>
+                  </m:accPr>
+                  <m:e>
+                    <m:sSub>
+                      <m:sSubPr>
+                        <m:ctrlPr>
+                          <w:rPr>
+                            <w:rFonts w:ascii="Cambria Math" w:hAnsi="Cambria Math"/>
+                            <w:i/>
+                          </w:rPr>
+                        </m:ctrlPr>
+                      </m:sSubPr>
+                      <m:e>
+                        <m:r>
+                          <w:rPr>
+                            <w:rFonts w:ascii="Cambria Math" w:hAnsi="Cambria Math"/>
+                          </w:rPr>
+                          <m:t>p</m:t>
+                        </m:r>
+                      </m:e>
+                      <m:sub>
+                        <m:r>
+                          <w:rPr>
+                            <w:rFonts w:ascii="Cambria Math" w:hAnsi="Cambria Math"/>
+                          </w:rPr>
+                          <m:t>fo</m:t>
+                        </m:r>
+                      </m:sub>
+                    </m:sSub>
+                  </m:e>
+                </m:acc>
+                <m:r>
+                  <w:rPr>
+                    <w:rFonts w:ascii="Cambria Math" w:hAnsi="Cambria Math"/>
+                  </w:rPr>
+                  <m:t>=</m:t>
+                </m:r>
+                <m:r>
+                  <w:rPr>
+                    <w:rFonts w:ascii="Cambria Math" w:hAnsi="Cambria Math"/>
+                  </w:rPr>
+                  <m:t>0.407</m:t>
+                </m:r>
+              </m:oMath>
+            </m:oMathPara>
+          </w:p>
+        </w:tc>
+        <w:tc>
+          <w:tcPr>
+            <w:tcW w:w="2338" w:type="dxa"/>
+          </w:tcPr>
+          <w:p>
+            <m:oMathPara>
+              <m:oMath>
+                <m:acc>
+                  <m:accPr>
+                    <m:ctrlPr>
+                      <w:rPr>
+                        <w:rFonts w:ascii="Cambria Math" w:hAnsi="Cambria Math"/>
+                        <w:i/>
+                      </w:rPr>
+                    </m:ctrlPr>
+                  </m:accPr>
+                  <m:e>
+                    <m:r>
+                      <w:rPr>
+                        <w:rFonts w:ascii="Cambria Math" w:hAnsi="Cambria Math"/>
+                      </w:rPr>
+                      <m:t>p</m:t>
+                    </m:r>
+                  </m:e>
+                </m:acc>
+                <m:r>
+                  <w:rPr>
+                    <w:rFonts w:ascii="Cambria Math" w:hAnsi="Cambria Math"/>
+                  </w:rPr>
+                  <m:t>=0.329</m:t>
+                </m:r>
+              </m:oMath>
+            </m:oMathPara>
+          </w:p>
+        </w:tc>
+      </w:tr>
+    </w:tbl>
+    <w:p>
+      <w:r>
+        <w:lastRenderedPageBreak/>
+        <w:t>The Standard Error of the distribution of sample proportions is performed first.</w:t>
+      </w:r>
+    </w:p>
+    <w:p/>
+    <w:p>
+      <w:pPr>
+        <w:rPr>
+          <w:rFonts w:eastAsiaTheme="minorEastAsia"/>
+        </w:rPr>
+      </w:pPr>
+      <m:oMathPara>
+        <m:oMath>
+          <m:r>
+            <w:rPr>
+              <w:rFonts w:ascii="Cambria Math" w:hAnsi="Cambria Math"/>
+            </w:rPr>
+            <m:t>S</m:t>
+          </m:r>
+          <m:sSub>
+            <m:sSubPr>
+              <m:ctrlPr>
+                <w:rPr>
+                  <w:rFonts w:ascii="Cambria Math" w:hAnsi="Cambria Math"/>
+                  <w:i/>
+                </w:rPr>
+              </m:ctrlPr>
+            </m:sSubPr>
+            <m:e>
+              <m:r>
+                <w:rPr>
+                  <w:rFonts w:ascii="Cambria Math" w:hAnsi="Cambria Math"/>
+                </w:rPr>
+                <m:t>E</m:t>
+              </m:r>
+            </m:e>
+            <m:sub>
+              <m:acc>
+                <m:accPr>
+                  <m:ctrlPr>
+                    <w:rPr>
+                      <w:rFonts w:ascii="Cambria Math" w:hAnsi="Cambria Math"/>
+                      <w:i/>
+                    </w:rPr>
+                  </m:ctrlPr>
+                </m:accPr>
+                <m:e>
+                  <m:sSub>
+                    <m:sSubPr>
+                      <m:ctrlPr>
+                        <w:rPr>
+                          <w:rFonts w:ascii="Cambria Math" w:hAnsi="Cambria Math"/>
+                          <w:i/>
+                        </w:rPr>
+                      </m:ctrlPr>
+                    </m:sSubPr>
+                    <m:e>
+                      <m:r>
+                        <w:rPr>
+                          <w:rFonts w:ascii="Cambria Math" w:hAnsi="Cambria Math"/>
+                        </w:rPr>
+                        <m:t>p</m:t>
+                      </m:r>
+                    </m:e>
+                    <m:sub>
+                      <m:r>
+                        <w:rPr>
+                          <w:rFonts w:ascii="Cambria Math" w:hAnsi="Cambria Math"/>
+                        </w:rPr>
+                        <m:t>dsl</m:t>
+                      </m:r>
+                    </m:sub>
+                  </m:sSub>
+                </m:e>
+              </m:acc>
+              <m:r>
+                <w:rPr>
+                  <w:rFonts w:ascii="Cambria Math" w:hAnsi="Cambria Math"/>
+                </w:rPr>
+                <m:t>-</m:t>
+              </m:r>
+              <m:acc>
+                <m:accPr>
+                  <m:ctrlPr>
+                    <w:rPr>
+                      <w:rFonts w:ascii="Cambria Math" w:hAnsi="Cambria Math"/>
+                      <w:i/>
+                    </w:rPr>
+                  </m:ctrlPr>
+                </m:accPr>
+                <m:e>
+                  <m:sSub>
+                    <m:sSubPr>
+                      <m:ctrlPr>
+                        <w:rPr>
+                          <w:rFonts w:ascii="Cambria Math" w:hAnsi="Cambria Math"/>
+                          <w:i/>
+                        </w:rPr>
+                      </m:ctrlPr>
+                    </m:sSubPr>
+                    <m:e>
+                      <m:r>
+                        <w:rPr>
+                          <w:rFonts w:ascii="Cambria Math" w:hAnsi="Cambria Math"/>
+                        </w:rPr>
+                        <m:t>p</m:t>
+                      </m:r>
+                    </m:e>
+                    <m:sub>
+                      <m:r>
+                        <w:rPr>
+                          <w:rFonts w:ascii="Cambria Math" w:hAnsi="Cambria Math"/>
+                        </w:rPr>
+                        <m:t>fo</m:t>
+                      </m:r>
+                    </m:sub>
+                  </m:sSub>
+                </m:e>
+              </m:acc>
+            </m:sub>
+          </m:sSub>
+          <m:r>
+            <w:rPr>
+              <w:rFonts w:ascii="Cambria Math" w:hAnsi="Cambria Math"/>
+            </w:rPr>
+            <m:t>=</m:t>
+          </m:r>
+          <m:rad>
+            <m:radPr>
+              <m:degHide m:val="1"/>
+              <m:ctrlPr>
+                <w:rPr>
+                  <w:rFonts w:ascii="Cambria Math" w:hAnsi="Cambria Math"/>
+                  <w:i/>
+                </w:rPr>
+              </m:ctrlPr>
+            </m:radPr>
+            <m:deg/>
+            <m:e>
+              <m:r>
+                <w:rPr>
+                  <w:rFonts w:ascii="Cambria Math" w:hAnsi="Cambria Math"/>
+                </w:rPr>
+                <m:t>0.329</m:t>
+              </m:r>
+              <m:d>
+                <m:dPr>
+                  <m:ctrlPr>
+                    <w:rPr>
+                      <w:rFonts w:ascii="Cambria Math" w:hAnsi="Cambria Math"/>
+                      <w:i/>
+                    </w:rPr>
+                  </m:ctrlPr>
+                </m:dPr>
+                <m:e>
+                  <m:r>
+                    <w:rPr>
+                      <w:rFonts w:ascii="Cambria Math" w:hAnsi="Cambria Math"/>
+                    </w:rPr>
+                    <m:t>1-0.329</m:t>
+                  </m:r>
+                </m:e>
+              </m:d>
+              <m:d>
+                <m:dPr>
+                  <m:ctrlPr>
+                    <w:rPr>
+                      <w:rFonts w:ascii="Cambria Math" w:hAnsi="Cambria Math"/>
+                      <w:i/>
+                    </w:rPr>
+                  </m:ctrlPr>
+                </m:dPr>
+                <m:e>
+                  <m:f>
+                    <m:fPr>
+                      <m:ctrlPr>
+                        <w:rPr>
+                          <w:rFonts w:ascii="Cambria Math" w:hAnsi="Cambria Math"/>
+                          <w:i/>
+                        </w:rPr>
+                      </m:ctrlPr>
+                    </m:fPr>
+                    <m:num>
+                      <m:r>
+                        <w:rPr>
+                          <w:rFonts w:ascii="Cambria Math" w:hAnsi="Cambria Math"/>
+                        </w:rPr>
+                        <m:t>1</m:t>
+                      </m:r>
+                    </m:num>
+                    <m:den>
+                      <m:r>
+                        <w:rPr>
+                          <w:rFonts w:ascii="Cambria Math" w:hAnsi="Cambria Math"/>
+                        </w:rPr>
+                        <m:t>1652</m:t>
+                      </m:r>
+                    </m:den>
+                  </m:f>
+                  <m:r>
+                    <w:rPr>
+                      <w:rFonts w:ascii="Cambria Math" w:hAnsi="Cambria Math"/>
+                    </w:rPr>
+                    <m:t>+</m:t>
+                  </m:r>
+                  <m:f>
+                    <m:fPr>
+                      <m:ctrlPr>
+                        <w:rPr>
+                          <w:rFonts w:ascii="Cambria Math" w:hAnsi="Cambria Math"/>
+                          <w:i/>
+                        </w:rPr>
+                      </m:ctrlPr>
+                    </m:fPr>
+                    <m:num>
+                      <m:r>
+                        <w:rPr>
+                          <w:rFonts w:ascii="Cambria Math" w:hAnsi="Cambria Math"/>
+                        </w:rPr>
+                        <m:t>1</m:t>
+                      </m:r>
+                    </m:num>
+                    <m:den>
+                      <m:r>
+                        <w:rPr>
+                          <w:rFonts w:ascii="Cambria Math" w:hAnsi="Cambria Math"/>
+                        </w:rPr>
+                        <m:t>3035</m:t>
+                      </m:r>
+                    </m:den>
+                  </m:f>
+                </m:e>
+              </m:d>
+            </m:e>
+          </m:rad>
+          <m:r>
+            <w:rPr>
+              <w:rFonts w:ascii="Cambria Math" w:hAnsi="Cambria Math"/>
+            </w:rPr>
+            <m:t>=0.</m:t>
+          </m:r>
+          <m:r>
+            <w:rPr>
+              <w:rFonts w:ascii="Cambria Math" w:hAnsi="Cambria Math"/>
+            </w:rPr>
+            <m:t>0</m:t>
+          </m:r>
+          <m:r>
+            <w:rPr>
+              <w:rFonts w:ascii="Cambria Math" w:hAnsi="Cambria Math"/>
+            </w:rPr>
+            <m:t>14</m:t>
+          </m:r>
+          <m:r>
+            <w:rPr>
+              <w:rFonts w:ascii="Cambria Math" w:hAnsi="Cambria Math"/>
+            </w:rPr>
+            <m:t xml:space="preserve"> </m:t>
+          </m:r>
+        </m:oMath>
+      </m:oMathPara>
+    </w:p>
+    <w:p>
+      <w:pPr>
+        <w:rPr>
+          <w:rFonts w:eastAsiaTheme="minorEastAsia"/>
+        </w:rPr>
+      </w:pPr>
+    </w:p>
+    <w:p>
+      <w:pPr>
+        <w:rPr>
+          <w:rFonts w:eastAsiaTheme="minorEastAsia"/>
+        </w:rPr>
+      </w:pPr>
+      <w:r>
+        <w:rPr>
+          <w:rFonts w:eastAsiaTheme="minorEastAsia"/>
+        </w:rPr>
+        <w:t>Thus, the z-statistic can be calculated as,</w:t>
+      </w:r>
+    </w:p>
+    <w:p>
+      <w:pPr>
+        <w:rPr>
+          <w:rFonts w:eastAsiaTheme="minorEastAsia"/>
+        </w:rPr>
+      </w:pPr>
+    </w:p>
+    <w:p>
+      <w:pPr>
+        <w:rPr>
+          <w:rFonts w:eastAsiaTheme="minorEastAsia"/>
+        </w:rPr>
+      </w:pPr>
+      <m:oMathPara>
+        <m:oMath>
+          <m:r>
+            <w:rPr>
+              <w:rFonts w:ascii="Cambria Math" w:hAnsi="Cambria Math"/>
+            </w:rPr>
+            <m:t>z=</m:t>
+          </m:r>
+          <m:f>
+            <m:fPr>
+              <m:ctrlPr>
+                <w:rPr>
+                  <w:rFonts w:ascii="Cambria Math" w:hAnsi="Cambria Math"/>
+                  <w:i/>
+                </w:rPr>
+              </m:ctrlPr>
+            </m:fPr>
+            <m:num>
+              <m:d>
+                <m:dPr>
+                  <m:ctrlPr>
+                    <w:rPr>
+                      <w:rFonts w:ascii="Cambria Math" w:hAnsi="Cambria Math"/>
+                      <w:i/>
+                    </w:rPr>
+                  </m:ctrlPr>
+                </m:dPr>
+                <m:e>
+                  <m:r>
+                    <w:rPr>
+                      <w:rFonts w:ascii="Cambria Math" w:hAnsi="Cambria Math"/>
+                    </w:rPr>
+                    <m:t>0.186-0.407</m:t>
+                  </m:r>
+                </m:e>
+              </m:d>
+              <m:r>
+                <w:rPr>
+                  <w:rFonts w:ascii="Cambria Math" w:hAnsi="Cambria Math"/>
+                </w:rPr>
+                <m:t>-0</m:t>
+              </m:r>
+            </m:num>
+            <m:den>
+              <m:r>
+                <w:rPr>
+                  <w:rFonts w:ascii="Cambria Math" w:hAnsi="Cambria Math"/>
+                </w:rPr>
+                <m:t>0.</m:t>
+              </m:r>
+              <m:r>
+                <w:rPr>
+                  <w:rFonts w:ascii="Cambria Math" w:hAnsi="Cambria Math"/>
+                </w:rPr>
+                <m:t>0</m:t>
+              </m:r>
+              <m:r>
+                <w:rPr>
+                  <w:rFonts w:ascii="Cambria Math" w:hAnsi="Cambria Math"/>
+                </w:rPr>
+                <m:t>14</m:t>
+              </m:r>
+            </m:den>
+          </m:f>
+          <m:r>
+            <w:rPr>
+              <w:rFonts w:ascii="Cambria Math" w:eastAsiaTheme="minorEastAsia" w:hAnsi="Cambria Math"/>
+            </w:rPr>
+            <m:t>= -15</m:t>
+          </m:r>
+          <m:r>
+            <w:rPr>
+              <w:rFonts w:ascii="Cambria Math" w:eastAsiaTheme="minorEastAsia" w:hAnsi="Cambria Math"/>
+            </w:rPr>
+            <m:t>.79</m:t>
+          </m:r>
+        </m:oMath>
+      </m:oMathPara>
+    </w:p>
+    <w:p>
+      <w:pPr>
+        <w:rPr>
+          <w:rFonts w:eastAsiaTheme="minorEastAsia"/>
+        </w:rPr>
+      </w:pPr>
+    </w:p>
+    <w:p>
+      <w:pPr>
+        <w:rPr>
+          <w:rFonts w:eastAsiaTheme="minorEastAsia"/>
+        </w:rPr>
+      </w:pPr>
+      <w:r>
+        <w:rPr>
+          <w:rFonts w:eastAsiaTheme="minorEastAsia"/>
+        </w:rPr>
+        <w:t xml:space="preserve">Such a </w:t>
+      </w:r>
+      <w:r>
+        <w:rPr>
+          <w:rFonts w:eastAsiaTheme="minorEastAsia"/>
+        </w:rPr>
+        <w:t>low</w:t>
+      </w:r>
+      <w:r>
+        <w:rPr>
+          <w:rFonts w:eastAsiaTheme="minorEastAsia"/>
+        </w:rPr>
+        <w:t xml:space="preserve"> z-statistic results in a very small p-value approaching 0.</w:t>
+      </w:r>
+    </w:p>
+    <w:p>
+      <w:pPr>
+        <w:rPr>
+          <w:rFonts w:eastAsiaTheme="minorEastAsia"/>
+        </w:rPr>
+      </w:pPr>
+    </w:p>
+    <w:p>
+      <w:pPr>
+        <w:pStyle w:val="Heading2"/>
+      </w:pPr>
+      <w:bookmarkStart w:id="13" w:name="_Toc199078332"/>
+      <w:r>
+        <w:t>Inference Conclusions</w:t>
+      </w:r>
+      <w:bookmarkEnd w:id="13"/>
+    </w:p>
+    <w:p>
+      <w:r>
+        <w:t>There is strong evidence to indicate that the proportion of Telco customers who are subscribed to Fiber Optic and churned by the end of Q3 is larger than</w:t>
+      </w:r>
+      <w:r>
+        <w:t xml:space="preserve"> the proportion of Telco DSL customers who churned.</w:t>
+      </w:r>
+      <w:r>
+        <w:t xml:space="preserve"> </w:t>
+      </w:r>
+    </w:p>
+    <w:p>
+      <w:pPr>
+        <w:pStyle w:val="Heading1"/>
+      </w:pPr>
+      <w:bookmarkStart w:id="14" w:name="_Toc199078333"/>
       <w:r>
         <w:t>Recommendations</w:t>
       </w:r>
-      <w:bookmarkEnd w:id="13"/>
+      <w:bookmarkEnd w:id="14"/>
     </w:p>
     <w:p/>
     <w:p>
       <w:pPr>
         <w:pStyle w:val="Heading1"/>
       </w:pPr>
-      <w:bookmarkStart w:id="14" w:name="_Toc197693972"/>
+      <w:bookmarkStart w:id="15" w:name="_Toc199078334"/>
       <w:r>
         <w:t>References</w:t>
       </w:r>
-      <w:bookmarkEnd w:id="14"/>
+      <w:bookmarkEnd w:id="15"/>
     </w:p>
     <w:p>
       <w:pPr>
@@ -3221,6 +4753,95 @@
 <file path=word/numbering.xml><?xml version="1.0" encoding="utf-8"?>
 <w:numbering xmlns:wpc="http://schemas.microsoft.com/office/word/2010/wordprocessingCanvas" xmlns:cx="http://schemas.microsoft.com/office/drawing/2014/chartex" xmlns:cx1="http://schemas.microsoft.com/office/drawing/2015/9/8/chartex" xmlns:cx2="http://schemas.microsoft.com/office/drawing/2015/10/21/chartex" xmlns:cx3="http://schemas.microsoft.com/office/drawing/2016/5/9/chartex" xmlns:cx4="http://schemas.microsoft.com/office/drawing/2016/5/10/chartex" xmlns:cx5="http://schemas.microsoft.com/office/drawing/2016/5/11/chartex" xmlns:cx6="http://schemas.microsoft.com/office/drawing/2016/5/12/chartex" xmlns:cx7="http://schemas.microsoft.com/office/drawing/2016/5/13/chartex" xmlns:cx8="http://schemas.microsoft.com/office/drawing/2016/5/14/chartex" xmlns:mc="http://schemas.openxmlformats.org/markup-compatibility/2006" xmlns:aink="http://schemas.microsoft.com/office/drawing/2016/ink" xmlns:am3d="http://schemas.microsoft.com/office/drawing/2017/model3d" xmlns:o="urn:schemas-microsoft-com:office:office" xmlns:oel="http://schemas.microsoft.com/office/2019/extlst" xmlns:r="http://schemas.openxmlformats.org/officeDocument/2006/relationships" xmlns:m="http://schemas.openxmlformats.org/officeDocument/2006/math" xmlns:v="urn:schemas-microsoft-com:vml" xmlns:wp14="http://schemas.microsoft.com/office/word/2010/wordprocessingDrawing" xmlns:wp="http://schemas.openxmlformats.org/drawingml/2006/wordprocessingDrawing" xmlns:w10="urn:schemas-microsoft-com:office:word" xmlns:w="http://schemas.openxmlformats.org/wordprocessingml/2006/main" xmlns:w14="http://schemas.microsoft.com/office/word/2010/wordml" xmlns:w15="http://schemas.microsoft.com/office/word/2012/wordml" xmlns:w16cex="http://schemas.microsoft.com/office/word/2018/wordml/cex" xmlns:w16cid="http://schemas.microsoft.com/office/word/2016/wordml/cid" xmlns:w16="http://schemas.microsoft.com/office/word/2018/wordml" xmlns:w16du="http://schemas.microsoft.com/office/word/2023/wordml/word16du" xmlns:w16sdtdh="http://schemas.microsoft.com/office/word/2020/wordml/sdtdatahash" xmlns:w16sdtfl="http://schemas.microsoft.com/office/word/2024/wordml/sdtformatlock" xmlns:w16se="http://schemas.microsoft.com/office/word/2015/wordml/symex" xmlns:wpg="http://schemas.microsoft.com/office/word/2010/wordprocessingGroup" xmlns:wpi="http://schemas.microsoft.com/office/word/2010/wordprocessingInk" xmlns:wne="http://schemas.microsoft.com/office/word/2006/wordml" xmlns:wps="http://schemas.microsoft.com/office/word/2010/wordprocessingShape" mc:Ignorable="w14 w15 w16se w16cid w16 w16cex w16sdtdh w16sdtfl w16du wp14">
   <w:abstractNum w:abstractNumId="0" w15:restartNumberingAfterBreak="0">
+    <w:nsid w:val="166F4F3C"/>
+    <w:multiLevelType w:val="hybridMultilevel"/>
+    <w:tmpl w:val="AEB00334"/>
+    <w:lvl w:ilvl="0" w:tplc="0409000F">
+      <w:start w:val="1"/>
+      <w:numFmt w:val="decimal"/>
+      <w:lvlText w:val="%1."/>
+      <w:lvlJc w:val="left"/>
+      <w:pPr>
+        <w:ind w:left="720" w:hanging="360"/>
+      </w:pPr>
+      <w:rPr>
+        <w:rFonts w:hint="default"/>
+      </w:rPr>
+    </w:lvl>
+    <w:lvl w:ilvl="1" w:tplc="04090019" w:tentative="1">
+      <w:start w:val="1"/>
+      <w:numFmt w:val="lowerLetter"/>
+      <w:lvlText w:val="%2."/>
+      <w:lvlJc w:val="left"/>
+      <w:pPr>
+        <w:ind w:left="1440" w:hanging="360"/>
+      </w:pPr>
+    </w:lvl>
+    <w:lvl w:ilvl="2" w:tplc="0409001B" w:tentative="1">
+      <w:start w:val="1"/>
+      <w:numFmt w:val="lowerRoman"/>
+      <w:lvlText w:val="%3."/>
+      <w:lvlJc w:val="right"/>
+      <w:pPr>
+        <w:ind w:left="2160" w:hanging="180"/>
+      </w:pPr>
+    </w:lvl>
+    <w:lvl w:ilvl="3" w:tplc="0409000F" w:tentative="1">
+      <w:start w:val="1"/>
+      <w:numFmt w:val="decimal"/>
+      <w:lvlText w:val="%4."/>
+      <w:lvlJc w:val="left"/>
+      <w:pPr>
+        <w:ind w:left="2880" w:hanging="360"/>
+      </w:pPr>
+    </w:lvl>
+    <w:lvl w:ilvl="4" w:tplc="04090019" w:tentative="1">
+      <w:start w:val="1"/>
+      <w:numFmt w:val="lowerLetter"/>
+      <w:lvlText w:val="%5."/>
+      <w:lvlJc w:val="left"/>
+      <w:pPr>
+        <w:ind w:left="3600" w:hanging="360"/>
+      </w:pPr>
+    </w:lvl>
+    <w:lvl w:ilvl="5" w:tplc="0409001B" w:tentative="1">
+      <w:start w:val="1"/>
+      <w:numFmt w:val="lowerRoman"/>
+      <w:lvlText w:val="%6."/>
+      <w:lvlJc w:val="right"/>
+      <w:pPr>
+        <w:ind w:left="4320" w:hanging="180"/>
+      </w:pPr>
+    </w:lvl>
+    <w:lvl w:ilvl="6" w:tplc="0409000F" w:tentative="1">
+      <w:start w:val="1"/>
+      <w:numFmt w:val="decimal"/>
+      <w:lvlText w:val="%7."/>
+      <w:lvlJc w:val="left"/>
+      <w:pPr>
+        <w:ind w:left="5040" w:hanging="360"/>
+      </w:pPr>
+    </w:lvl>
+    <w:lvl w:ilvl="7" w:tplc="04090019" w:tentative="1">
+      <w:start w:val="1"/>
+      <w:numFmt w:val="lowerLetter"/>
+      <w:lvlText w:val="%8."/>
+      <w:lvlJc w:val="left"/>
+      <w:pPr>
+        <w:ind w:left="5760" w:hanging="360"/>
+      </w:pPr>
+    </w:lvl>
+    <w:lvl w:ilvl="8" w:tplc="0409001B" w:tentative="1">
+      <w:start w:val="1"/>
+      <w:numFmt w:val="lowerRoman"/>
+      <w:lvlText w:val="%9."/>
+      <w:lvlJc w:val="right"/>
+      <w:pPr>
+        <w:ind w:left="6480" w:hanging="180"/>
+      </w:pPr>
+    </w:lvl>
+  </w:abstractNum>
+  <w:abstractNum w:abstractNumId="1" w15:restartNumberingAfterBreak="0">
     <w:nsid w:val="46F01FFC"/>
     <w:multiLevelType w:val="hybridMultilevel"/>
     <w:tmpl w:val="9C94749A"/>
@@ -3310,6 +4931,9 @@
     </w:lvl>
   </w:abstractNum>
   <w:num w:numId="1" w16cid:durableId="384568675">
+    <w:abstractNumId w:val="1"/>
+  </w:num>
+  <w:num w:numId="2" w16cid:durableId="1919513980">
     <w:abstractNumId w:val="0"/>
   </w:num>
 </w:numbering>
@@ -4482,6 +6106,32 @@
       <w:shd w:val="clear" w:color="auto" w:fill="E1DFDD"/>
     </w:rPr>
   </w:style>
+  <w:style w:type="character" w:styleId="PlaceholderText">
+    <w:name w:val="Placeholder Text"/>
+    <w:basedOn w:val="DefaultParagraphFont"/>
+    <w:uiPriority w:val="99"/>
+    <w:semiHidden/>
+    <w:rsid w:val="00331985"/>
+    <w:rPr>
+      <w:color w:val="666666"/>
+    </w:rPr>
+  </w:style>
+  <w:style w:type="table" w:styleId="TableGrid">
+    <w:name w:val="Table Grid"/>
+    <w:basedOn w:val="TableNormal"/>
+    <w:uiPriority w:val="39"/>
+    <w:rsid w:val="004B574A"/>
+    <w:tblPr>
+      <w:tblBorders>
+        <w:top w:val="single" w:sz="4" w:space="0" w:color="auto"/>
+        <w:left w:val="single" w:sz="4" w:space="0" w:color="auto"/>
+        <w:bottom w:val="single" w:sz="4" w:space="0" w:color="auto"/>
+        <w:right w:val="single" w:sz="4" w:space="0" w:color="auto"/>
+        <w:insideH w:val="single" w:sz="4" w:space="0" w:color="auto"/>
+        <w:insideV w:val="single" w:sz="4" w:space="0" w:color="auto"/>
+      </w:tblBorders>
+    </w:tblPr>
+  </w:style>
 </w:styles>
 </file>
 

</xml_diff>

<commit_message>
Finished documenting recommendations and built quick presentation deck.
</commit_message>
<xml_diff>
--- a/churn-analysis.docx
+++ b/churn-analysis.docx
@@ -1035,7 +1035,7 @@
             </w:rPr>
             <w:fldChar w:fldCharType="separate"/>
           </w:r>
-          <w:hyperlink w:anchor="_Toc199078320" w:history="1">
+          <w:hyperlink w:anchor="_Toc199767338" w:history="1">
             <w:r>
               <w:rPr>
                 <w:rStyle w:val="Hyperlink"/>
@@ -1062,7 +1062,7 @@
                 <w:noProof/>
                 <w:webHidden/>
               </w:rPr>
-              <w:instrText xml:space="preserve"> PAGEREF _Toc199078320 \h </w:instrText>
+              <w:instrText xml:space="preserve"> PAGEREF _Toc199767338 \h </w:instrText>
             </w:r>
             <w:r>
               <w:rPr>
@@ -1109,7 +1109,7 @@
               <w:szCs w:val="24"/>
             </w:rPr>
           </w:pPr>
-          <w:hyperlink w:anchor="_Toc199078321" w:history="1">
+          <w:hyperlink w:anchor="_Toc199767339" w:history="1">
             <w:r>
               <w:rPr>
                 <w:rStyle w:val="Hyperlink"/>
@@ -1136,7 +1136,7 @@
                 <w:noProof/>
                 <w:webHidden/>
               </w:rPr>
-              <w:instrText xml:space="preserve"> PAGEREF _Toc199078321 \h </w:instrText>
+              <w:instrText xml:space="preserve"> PAGEREF _Toc199767339 \h </w:instrText>
             </w:r>
             <w:r>
               <w:rPr>
@@ -1181,7 +1181,7 @@
               <w:szCs w:val="24"/>
             </w:rPr>
           </w:pPr>
-          <w:hyperlink w:anchor="_Toc199078322" w:history="1">
+          <w:hyperlink w:anchor="_Toc199767340" w:history="1">
             <w:r>
               <w:rPr>
                 <w:rStyle w:val="Hyperlink"/>
@@ -1208,7 +1208,7 @@
                 <w:noProof/>
                 <w:webHidden/>
               </w:rPr>
-              <w:instrText xml:space="preserve"> PAGEREF _Toc199078322 \h </w:instrText>
+              <w:instrText xml:space="preserve"> PAGEREF _Toc199767340 \h </w:instrText>
             </w:r>
             <w:r>
               <w:rPr>
@@ -1253,7 +1253,7 @@
               <w:szCs w:val="24"/>
             </w:rPr>
           </w:pPr>
-          <w:hyperlink w:anchor="_Toc199078323" w:history="1">
+          <w:hyperlink w:anchor="_Toc199767341" w:history="1">
             <w:r>
               <w:rPr>
                 <w:rStyle w:val="Hyperlink"/>
@@ -1280,7 +1280,7 @@
                 <w:noProof/>
                 <w:webHidden/>
               </w:rPr>
-              <w:instrText xml:space="preserve"> PAGEREF _Toc199078323 \h </w:instrText>
+              <w:instrText xml:space="preserve"> PAGEREF _Toc199767341 \h </w:instrText>
             </w:r>
             <w:r>
               <w:rPr>
@@ -1327,7 +1327,7 @@
               <w:szCs w:val="24"/>
             </w:rPr>
           </w:pPr>
-          <w:hyperlink w:anchor="_Toc199078324" w:history="1">
+          <w:hyperlink w:anchor="_Toc199767342" w:history="1">
             <w:r>
               <w:rPr>
                 <w:rStyle w:val="Hyperlink"/>
@@ -1354,7 +1354,7 @@
                 <w:noProof/>
                 <w:webHidden/>
               </w:rPr>
-              <w:instrText xml:space="preserve"> PAGEREF _Toc199078324 \h </w:instrText>
+              <w:instrText xml:space="preserve"> PAGEREF _Toc199767342 \h </w:instrText>
             </w:r>
             <w:r>
               <w:rPr>
@@ -1401,7 +1401,7 @@
               <w:szCs w:val="24"/>
             </w:rPr>
           </w:pPr>
-          <w:hyperlink w:anchor="_Toc199078325" w:history="1">
+          <w:hyperlink w:anchor="_Toc199767343" w:history="1">
             <w:r>
               <w:rPr>
                 <w:rStyle w:val="Hyperlink"/>
@@ -1428,7 +1428,7 @@
                 <w:noProof/>
                 <w:webHidden/>
               </w:rPr>
-              <w:instrText xml:space="preserve"> PAGEREF _Toc199078325 \h </w:instrText>
+              <w:instrText xml:space="preserve"> PAGEREF _Toc199767343 \h </w:instrText>
             </w:r>
             <w:r>
               <w:rPr>
@@ -1473,7 +1473,7 @@
               <w:szCs w:val="24"/>
             </w:rPr>
           </w:pPr>
-          <w:hyperlink w:anchor="_Toc199078326" w:history="1">
+          <w:hyperlink w:anchor="_Toc199767344" w:history="1">
             <w:r>
               <w:rPr>
                 <w:rStyle w:val="Hyperlink"/>
@@ -1500,7 +1500,7 @@
                 <w:noProof/>
                 <w:webHidden/>
               </w:rPr>
-              <w:instrText xml:space="preserve"> PAGEREF _Toc199078326 \h </w:instrText>
+              <w:instrText xml:space="preserve"> PAGEREF _Toc199767344 \h </w:instrText>
             </w:r>
             <w:r>
               <w:rPr>
@@ -1545,7 +1545,7 @@
               <w:szCs w:val="24"/>
             </w:rPr>
           </w:pPr>
-          <w:hyperlink w:anchor="_Toc199078327" w:history="1">
+          <w:hyperlink w:anchor="_Toc199767345" w:history="1">
             <w:r>
               <w:rPr>
                 <w:rStyle w:val="Hyperlink"/>
@@ -1572,7 +1572,7 @@
                 <w:noProof/>
                 <w:webHidden/>
               </w:rPr>
-              <w:instrText xml:space="preserve"> PAGEREF _Toc199078327 \h </w:instrText>
+              <w:instrText xml:space="preserve"> PAGEREF _Toc199767345 \h </w:instrText>
             </w:r>
             <w:r>
               <w:rPr>
@@ -1619,7 +1619,7 @@
               <w:szCs w:val="24"/>
             </w:rPr>
           </w:pPr>
-          <w:hyperlink w:anchor="_Toc199078328" w:history="1">
+          <w:hyperlink w:anchor="_Toc199767346" w:history="1">
             <w:r>
               <w:rPr>
                 <w:rStyle w:val="Hyperlink"/>
@@ -1646,7 +1646,7 @@
                 <w:noProof/>
                 <w:webHidden/>
               </w:rPr>
-              <w:instrText xml:space="preserve"> PAGEREF _Toc199078328 \h </w:instrText>
+              <w:instrText xml:space="preserve"> PAGEREF _Toc199767346 \h </w:instrText>
             </w:r>
             <w:r>
               <w:rPr>
@@ -1691,7 +1691,7 @@
               <w:szCs w:val="24"/>
             </w:rPr>
           </w:pPr>
-          <w:hyperlink w:anchor="_Toc199078329" w:history="1">
+          <w:hyperlink w:anchor="_Toc199767347" w:history="1">
             <w:r>
               <w:rPr>
                 <w:rStyle w:val="Hyperlink"/>
@@ -1718,7 +1718,7 @@
                 <w:noProof/>
                 <w:webHidden/>
               </w:rPr>
-              <w:instrText xml:space="preserve"> PAGEREF _Toc199078329 \h </w:instrText>
+              <w:instrText xml:space="preserve"> PAGEREF _Toc199767347 \h </w:instrText>
             </w:r>
             <w:r>
               <w:rPr>
@@ -1763,7 +1763,7 @@
               <w:szCs w:val="24"/>
             </w:rPr>
           </w:pPr>
-          <w:hyperlink w:anchor="_Toc199078330" w:history="1">
+          <w:hyperlink w:anchor="_Toc199767348" w:history="1">
             <w:r>
               <w:rPr>
                 <w:rStyle w:val="Hyperlink"/>
@@ -1790,7 +1790,7 @@
                 <w:noProof/>
                 <w:webHidden/>
               </w:rPr>
-              <w:instrText xml:space="preserve"> PAGEREF _Toc199078330 \h </w:instrText>
+              <w:instrText xml:space="preserve"> PAGEREF _Toc199767348 \h </w:instrText>
             </w:r>
             <w:r>
               <w:rPr>
@@ -1835,7 +1835,7 @@
               <w:szCs w:val="24"/>
             </w:rPr>
           </w:pPr>
-          <w:hyperlink w:anchor="_Toc199078331" w:history="1">
+          <w:hyperlink w:anchor="_Toc199767349" w:history="1">
             <w:r>
               <w:rPr>
                 <w:rStyle w:val="Hyperlink"/>
@@ -1862,7 +1862,7 @@
                 <w:noProof/>
                 <w:webHidden/>
               </w:rPr>
-              <w:instrText xml:space="preserve"> PAGEREF _Toc199078331 \h </w:instrText>
+              <w:instrText xml:space="preserve"> PAGEREF _Toc199767349 \h </w:instrText>
             </w:r>
             <w:r>
               <w:rPr>
@@ -1907,7 +1907,7 @@
               <w:szCs w:val="24"/>
             </w:rPr>
           </w:pPr>
-          <w:hyperlink w:anchor="_Toc199078332" w:history="1">
+          <w:hyperlink w:anchor="_Toc199767350" w:history="1">
             <w:r>
               <w:rPr>
                 <w:rStyle w:val="Hyperlink"/>
@@ -1934,7 +1934,7 @@
                 <w:noProof/>
                 <w:webHidden/>
               </w:rPr>
-              <w:instrText xml:space="preserve"> PAGEREF _Toc199078332 \h </w:instrText>
+              <w:instrText xml:space="preserve"> PAGEREF _Toc199767350 \h </w:instrText>
             </w:r>
             <w:r>
               <w:rPr>
@@ -1981,7 +1981,7 @@
               <w:szCs w:val="24"/>
             </w:rPr>
           </w:pPr>
-          <w:hyperlink w:anchor="_Toc199078333" w:history="1">
+          <w:hyperlink w:anchor="_Toc199767351" w:history="1">
             <w:r>
               <w:rPr>
                 <w:rStyle w:val="Hyperlink"/>
@@ -2008,7 +2008,7 @@
                 <w:noProof/>
                 <w:webHidden/>
               </w:rPr>
-              <w:instrText xml:space="preserve"> PAGEREF _Toc199078333 \h </w:instrText>
+              <w:instrText xml:space="preserve"> PAGEREF _Toc199767351 \h </w:instrText>
             </w:r>
             <w:r>
               <w:rPr>
@@ -2055,7 +2055,7 @@
               <w:szCs w:val="24"/>
             </w:rPr>
           </w:pPr>
-          <w:hyperlink w:anchor="_Toc199078334" w:history="1">
+          <w:hyperlink w:anchor="_Toc199767352" w:history="1">
             <w:r>
               <w:rPr>
                 <w:rStyle w:val="Hyperlink"/>
@@ -2082,7 +2082,7 @@
                 <w:noProof/>
                 <w:webHidden/>
               </w:rPr>
-              <w:instrText xml:space="preserve"> PAGEREF _Toc199078334 \h </w:instrText>
+              <w:instrText xml:space="preserve"> PAGEREF _Toc199767352 \h </w:instrText>
             </w:r>
             <w:r>
               <w:rPr>
@@ -2102,7 +2102,7 @@
                 <w:noProof/>
                 <w:webHidden/>
               </w:rPr>
-              <w:t>7</w:t>
+              <w:t>8</w:t>
             </w:r>
             <w:r>
               <w:rPr>
@@ -2153,7 +2153,7 @@
       <w:pPr>
         <w:pStyle w:val="Heading1"/>
       </w:pPr>
-      <w:bookmarkStart w:id="0" w:name="_Toc199078320"/>
+      <w:bookmarkStart w:id="0" w:name="_Toc199767338"/>
       <w:r>
         <w:rPr>
           <w:noProof/>
@@ -2380,7 +2380,7 @@
       <w:r>
         <w:br/>
       </w:r>
-      <w:bookmarkStart w:id="1" w:name="_Toc199078321"/>
+      <w:bookmarkStart w:id="1" w:name="_Toc199767339"/>
       <w:r>
         <w:t>Problem Background</w:t>
       </w:r>
@@ -2390,7 +2390,7 @@
       <w:pPr>
         <w:pStyle w:val="Heading2"/>
       </w:pPr>
-      <w:bookmarkStart w:id="2" w:name="_Toc199078322"/>
+      <w:bookmarkStart w:id="2" w:name="_Toc199767340"/>
       <w:r>
         <w:t>Question Statement</w:t>
       </w:r>
@@ -2418,7 +2418,7 @@
       <w:pPr>
         <w:pStyle w:val="Heading2"/>
       </w:pPr>
-      <w:bookmarkStart w:id="3" w:name="_Toc199078323"/>
+      <w:bookmarkStart w:id="3" w:name="_Toc199767341"/>
       <w:r>
         <w:t>Data</w:t>
       </w:r>
@@ -2446,7 +2446,7 @@
       <w:pPr>
         <w:pStyle w:val="Heading1"/>
       </w:pPr>
-      <w:bookmarkStart w:id="4" w:name="_Toc199078324"/>
+      <w:bookmarkStart w:id="4" w:name="_Toc199767342"/>
       <w:r>
         <w:lastRenderedPageBreak/>
         <w:t>Warehousing</w:t>
@@ -2520,7 +2520,7 @@
       <w:pPr>
         <w:pStyle w:val="Heading1"/>
       </w:pPr>
-      <w:bookmarkStart w:id="5" w:name="_Toc199078325"/>
+      <w:bookmarkStart w:id="5" w:name="_Toc199767343"/>
       <w:r>
         <w:lastRenderedPageBreak/>
         <w:t>Exploratory Data Analysis – EDA</w:t>
@@ -2531,7 +2531,7 @@
       <w:pPr>
         <w:pStyle w:val="Heading2"/>
       </w:pPr>
-      <w:bookmarkStart w:id="6" w:name="_Toc199078326"/>
+      <w:bookmarkStart w:id="6" w:name="_Toc199767344"/>
       <w:r>
         <w:t>Demographics</w:t>
       </w:r>
@@ -2655,7 +2655,7 @@
       <w:pPr>
         <w:pStyle w:val="Heading2"/>
       </w:pPr>
-      <w:bookmarkStart w:id="7" w:name="_Toc199078327"/>
+      <w:bookmarkStart w:id="7" w:name="_Toc199767345"/>
       <w:r>
         <w:rPr>
           <w:noProof/>
@@ -2803,7 +2803,7 @@
                               <w:rPr>
                                 <w:noProof/>
                               </w:rPr>
-                              <w:t>3</w:t>
+                              <w:t>2</w:t>
                             </w:r>
                             <w:r>
                               <w:rPr>
@@ -2873,7 +2873,7 @@
                         <w:rPr>
                           <w:noProof/>
                         </w:rPr>
-                        <w:t>3</w:t>
+                        <w:t>2</w:t>
                       </w:r>
                       <w:r>
                         <w:rPr>
@@ -2971,7 +2971,7 @@
                               <w:rPr>
                                 <w:noProof/>
                               </w:rPr>
-                              <w:t>2</w:t>
+                              <w:t>3</w:t>
                             </w:r>
                             <w:r>
                               <w:rPr>
@@ -3037,7 +3037,7 @@
                         <w:rPr>
                           <w:noProof/>
                         </w:rPr>
-                        <w:t>2</w:t>
+                        <w:t>3</w:t>
                       </w:r>
                       <w:r>
                         <w:rPr>
@@ -3192,7 +3192,7 @@
         <w:pStyle w:val="Heading1"/>
       </w:pPr>
       <w:bookmarkStart w:id="8" w:name="_Inference"/>
-      <w:bookmarkStart w:id="9" w:name="_Toc199078328"/>
+      <w:bookmarkStart w:id="9" w:name="_Toc199767346"/>
       <w:bookmarkEnd w:id="8"/>
       <w:r>
         <w:lastRenderedPageBreak/>
@@ -3222,7 +3222,7 @@
       <w:pPr>
         <w:pStyle w:val="Heading2"/>
       </w:pPr>
-      <w:bookmarkStart w:id="10" w:name="_Toc199078329"/>
+      <w:bookmarkStart w:id="10" w:name="_Toc199767347"/>
       <w:r>
         <w:t>Conditions For Inference</w:t>
       </w:r>
@@ -3383,7 +3383,7 @@
       <w:pPr>
         <w:pStyle w:val="Heading2"/>
       </w:pPr>
-      <w:bookmarkStart w:id="11" w:name="_Toc199078330"/>
+      <w:bookmarkStart w:id="11" w:name="_Toc199767348"/>
       <w:r>
         <w:t>Hypotheses</w:t>
       </w:r>
@@ -3595,6 +3595,9 @@
       <m:oMathPara>
         <m:oMath>
           <m:r>
+            <m:rPr>
+              <m:sty m:val="p"/>
+            </m:rPr>
             <w:rPr>
               <w:rFonts w:ascii="Cambria Math" w:hAnsi="Cambria Math"/>
             </w:rPr>
@@ -3706,7 +3709,7 @@
       <w:pPr>
         <w:pStyle w:val="Heading2"/>
       </w:pPr>
-      <w:bookmarkStart w:id="12" w:name="_Toc199078331"/>
+      <w:bookmarkStart w:id="12" w:name="_Toc199767349"/>
       <w:r>
         <w:t>Testing</w:t>
       </w:r>
@@ -4036,13 +4039,7 @@
                   <w:rPr>
                     <w:rFonts w:ascii="Cambria Math" w:hAnsi="Cambria Math"/>
                   </w:rPr>
-                  <m:t>=</m:t>
-                </m:r>
-                <m:r>
-                  <w:rPr>
-                    <w:rFonts w:ascii="Cambria Math" w:hAnsi="Cambria Math"/>
-                  </w:rPr>
-                  <m:t>1236</m:t>
+                  <m:t>=1236</m:t>
                 </m:r>
               </m:oMath>
             </m:oMathPara>
@@ -4059,19 +4056,7 @@
                   <w:rPr>
                     <w:rFonts w:ascii="Cambria Math" w:hAnsi="Cambria Math"/>
                   </w:rPr>
-                  <m:t>x</m:t>
-                </m:r>
-                <m:r>
-                  <w:rPr>
-                    <w:rFonts w:ascii="Cambria Math" w:hAnsi="Cambria Math"/>
-                  </w:rPr>
-                  <m:t>=</m:t>
-                </m:r>
-                <m:r>
-                  <w:rPr>
-                    <w:rFonts w:ascii="Cambria Math" w:hAnsi="Cambria Math"/>
-                  </w:rPr>
-                  <m:t>1543</m:t>
+                  <m:t>x=1543</m:t>
                 </m:r>
               </m:oMath>
             </m:oMathPara>
@@ -4148,13 +4133,7 @@
                   <w:rPr>
                     <w:rFonts w:ascii="Cambria Math" w:hAnsi="Cambria Math"/>
                   </w:rPr>
-                  <m:t>=</m:t>
-                </m:r>
-                <m:r>
-                  <w:rPr>
-                    <w:rFonts w:ascii="Cambria Math" w:hAnsi="Cambria Math"/>
-                  </w:rPr>
-                  <m:t>0.186</m:t>
+                  <m:t>=0.186</m:t>
                 </m:r>
               </m:oMath>
             </m:oMathPara>
@@ -4209,13 +4188,7 @@
                   <w:rPr>
                     <w:rFonts w:ascii="Cambria Math" w:hAnsi="Cambria Math"/>
                   </w:rPr>
-                  <m:t>=</m:t>
-                </m:r>
-                <m:r>
-                  <w:rPr>
-                    <w:rFonts w:ascii="Cambria Math" w:hAnsi="Cambria Math"/>
-                  </w:rPr>
-                  <m:t>0.407</m:t>
+                  <m:t>=0.407</m:t>
                 </m:r>
               </m:oMath>
             </m:oMathPara>
@@ -4499,25 +4472,7 @@
             <w:rPr>
               <w:rFonts w:ascii="Cambria Math" w:hAnsi="Cambria Math"/>
             </w:rPr>
-            <m:t>=0.</m:t>
-          </m:r>
-          <m:r>
-            <w:rPr>
-              <w:rFonts w:ascii="Cambria Math" w:hAnsi="Cambria Math"/>
-            </w:rPr>
-            <m:t>0</m:t>
-          </m:r>
-          <m:r>
-            <w:rPr>
-              <w:rFonts w:ascii="Cambria Math" w:hAnsi="Cambria Math"/>
-            </w:rPr>
-            <m:t>14</m:t>
-          </m:r>
-          <m:r>
-            <w:rPr>
-              <w:rFonts w:ascii="Cambria Math" w:hAnsi="Cambria Math"/>
-            </w:rPr>
-            <m:t xml:space="preserve"> </m:t>
+            <m:t xml:space="preserve">=0.014 </m:t>
           </m:r>
         </m:oMath>
       </m:oMathPara>
@@ -4603,19 +4558,7 @@
                 <w:rPr>
                   <w:rFonts w:ascii="Cambria Math" w:hAnsi="Cambria Math"/>
                 </w:rPr>
-                <m:t>0.</m:t>
-              </m:r>
-              <m:r>
-                <w:rPr>
-                  <w:rFonts w:ascii="Cambria Math" w:hAnsi="Cambria Math"/>
-                </w:rPr>
-                <m:t>0</m:t>
-              </m:r>
-              <m:r>
-                <w:rPr>
-                  <w:rFonts w:ascii="Cambria Math" w:hAnsi="Cambria Math"/>
-                </w:rPr>
-                <m:t>14</m:t>
+                <m:t>0.014</m:t>
               </m:r>
             </m:den>
           </m:f>
@@ -4623,13 +4566,7 @@
             <w:rPr>
               <w:rFonts w:ascii="Cambria Math" w:eastAsiaTheme="minorEastAsia" w:hAnsi="Cambria Math"/>
             </w:rPr>
-            <m:t>= -15</m:t>
-          </m:r>
-          <m:r>
-            <w:rPr>
-              <w:rFonts w:ascii="Cambria Math" w:eastAsiaTheme="minorEastAsia" w:hAnsi="Cambria Math"/>
-            </w:rPr>
-            <m:t>.79</m:t>
+            <m:t>= -15.79</m:t>
           </m:r>
         </m:oMath>
       </m:oMathPara>
@@ -4677,7 +4614,7 @@
       <w:pPr>
         <w:pStyle w:val="Heading2"/>
       </w:pPr>
-      <w:bookmarkStart w:id="13" w:name="_Toc199078332"/>
+      <w:bookmarkStart w:id="13" w:name="_Toc199767350"/>
       <w:r>
         <w:t>Inference Conclusions</w:t>
       </w:r>
@@ -4698,19 +4635,48 @@
       <w:pPr>
         <w:pStyle w:val="Heading1"/>
       </w:pPr>
-      <w:bookmarkStart w:id="14" w:name="_Toc199078333"/>
+      <w:bookmarkStart w:id="14" w:name="_Toc199767351"/>
       <w:r>
         <w:t>Recommendations</w:t>
       </w:r>
       <w:bookmarkEnd w:id="14"/>
     </w:p>
+    <w:p>
+      <w:r>
+        <w:t xml:space="preserve">There appears to be strong evidence for Telco to consider investigating the segment of their customers who subscribe to Fiber Optic service. A number of reasons could be responsible for the disproportionately high churn rate of customers in this bracket as compared to those simply on DSL. </w:t>
+      </w:r>
+    </w:p>
+    <w:p/>
+    <w:p>
+      <w:r>
+        <w:t xml:space="preserve">Chief among those reasons could be the difference in monthly price between DSL and Fiber. As shown in Figure 3, the starting charge for most DSL customers hovers around $25/month and continues up to about $60/month. Fiber Optic on the other hand, starts at $60/month and reaches nearly $120/month at the highest point. </w:t>
+      </w:r>
+    </w:p>
+    <w:p/>
+    <w:p>
+      <w:r>
+        <w:t xml:space="preserve">The most drastic response to this information would be to reduce the price of Fiber Optic to be closer to </w:t>
+      </w:r>
+      <w:r>
+        <w:t>that of DSL</w:t>
+      </w:r>
+      <w:r>
+        <w:t xml:space="preserve">. However, this is most likely not an ideal tactic for Telco to take as Fiber infrastructure may incur more cost to the company. </w:t>
+      </w:r>
+      <w:r>
+        <w:t>Instead, Telco could create introductory promotions for customers who are interested in switching over to Fiber. These promotions could be offered at a lower price to reduce churn for 2-4 months, then return to their normal pricing at the end of the promotion. This strategy could help customers build momentum with the company and possibly reduce the rate at which they leave.</w:t>
+      </w:r>
+    </w:p>
+    <w:p/>
+    <w:p/>
     <w:p/>
     <w:p>
       <w:pPr>
         <w:pStyle w:val="Heading1"/>
       </w:pPr>
-      <w:bookmarkStart w:id="15" w:name="_Toc199078334"/>
-      <w:r>
+      <w:bookmarkStart w:id="15" w:name="_Toc199767352"/>
+      <w:r>
+        <w:lastRenderedPageBreak/>
         <w:t>References</w:t>
       </w:r>
       <w:bookmarkEnd w:id="15"/>

</xml_diff>